<commit_message>
updated text and new percentile analysis and figure for measuring the likelihood of skewness.
</commit_message>
<xml_diff>
--- a/doc/coherence_ms/coherence_ms.docx
+++ b/doc/coherence_ms/coherence_ms.docx
@@ -57,7 +57,7 @@
         <w:rPr>
           <w:rStyle w:val="VerbatimChar"/>
         </w:rPr>
-        <w:t xml:space="preserve">## [1] "2021-06-01 14:53:43 CDT"</w:t>
+        <w:t xml:space="preserve">## [1] "2021-07-01 13:50:21 CDT"</w:t>
       </w:r>
     </w:p>
     <w:p>
@@ -68,25 +68,142 @@
         <w:rPr>
           <w:rStyle w:val="VerbatimChar"/>
         </w:rPr>
-        <w:t xml:space="preserve">## Local:    main C:/Users/james/Documents/Projects/temperature_energy-flux</w:t>
-      </w:r>
-      <w:r>
-        <w:br/>
-      </w:r>
-      <w:r>
-        <w:rPr>
-          <w:rStyle w:val="VerbatimChar"/>
-        </w:rPr>
-        <w:t xml:space="preserve">## Remote:   main @ origin (https://github.com/jimjunker1/temperature_energy-flux.git)</w:t>
-      </w:r>
-      <w:r>
-        <w:br/>
-      </w:r>
-      <w:r>
-        <w:rPr>
-          <w:rStyle w:val="VerbatimChar"/>
-        </w:rPr>
-        <w:t xml:space="preserve">## Head:     [fc1c443] 2021-05-31: update writing.</w:t>
+        <w:t xml:space="preserve">##  [1] "commit 020c600d4066717bd5b109eae5ad384abfd8672f"                                   </w:t>
+      </w:r>
+      <w:r>
+        <w:br/>
+      </w:r>
+      <w:r>
+        <w:rPr>
+          <w:rStyle w:val="VerbatimChar"/>
+        </w:rPr>
+        <w:t xml:space="preserve">##  [2] "Author: jimjunker1 &lt;james.junker1@gmail.com&gt;"                                      </w:t>
+      </w:r>
+      <w:r>
+        <w:br/>
+      </w:r>
+      <w:r>
+        <w:rPr>
+          <w:rStyle w:val="VerbatimChar"/>
+        </w:rPr>
+        <w:t xml:space="preserve">##  [3] "Date:   Thu Jul 1 11:42:57 2021 -0500"                                             </w:t>
+      </w:r>
+      <w:r>
+        <w:br/>
+      </w:r>
+      <w:r>
+        <w:rPr>
+          <w:rStyle w:val="VerbatimChar"/>
+        </w:rPr>
+        <w:t xml:space="preserve">##  [4] ""                                                                                  </w:t>
+      </w:r>
+      <w:r>
+        <w:br/>
+      </w:r>
+      <w:r>
+        <w:rPr>
+          <w:rStyle w:val="VerbatimChar"/>
+        </w:rPr>
+        <w:t xml:space="preserve">##  [5] "    updated ms and analysis. hopefully no merge conflicts with other MTU computer."</w:t>
+      </w:r>
+      <w:r>
+        <w:br/>
+      </w:r>
+      <w:r>
+        <w:rPr>
+          <w:rStyle w:val="VerbatimChar"/>
+        </w:rPr>
+        <w:t xml:space="preserve">##  [6] ""                                                                                  </w:t>
+      </w:r>
+      <w:r>
+        <w:br/>
+      </w:r>
+      <w:r>
+        <w:rPr>
+          <w:rStyle w:val="VerbatimChar"/>
+        </w:rPr>
+        <w:t xml:space="preserve">##  [7] "M\tR/analyze_skew.R"                                                                </w:t>
+      </w:r>
+      <w:r>
+        <w:br/>
+      </w:r>
+      <w:r>
+        <w:rPr>
+          <w:rStyle w:val="VerbatimChar"/>
+        </w:rPr>
+        <w:t xml:space="preserve">##  [8] "M\tR/analyze_temp_stats.R"                                                          </w:t>
+      </w:r>
+      <w:r>
+        <w:br/>
+      </w:r>
+      <w:r>
+        <w:rPr>
+          <w:rStyle w:val="VerbatimChar"/>
+        </w:rPr>
+        <w:t xml:space="preserve">##  [9] "M\tR/plot_skew_temperature.R"                                                       </w:t>
+      </w:r>
+      <w:r>
+        <w:br/>
+      </w:r>
+      <w:r>
+        <w:rPr>
+          <w:rStyle w:val="VerbatimChar"/>
+        </w:rPr>
+        <w:t xml:space="preserve">## [10] "M\tdoc/ms/ms.Rmd"                                                                   </w:t>
+      </w:r>
+      <w:r>
+        <w:br/>
+      </w:r>
+      <w:r>
+        <w:rPr>
+          <w:rStyle w:val="VerbatimChar"/>
+        </w:rPr>
+        <w:t xml:space="preserve">## [11] "M\tdoc/ms/ms.docx"                                                                  </w:t>
+      </w:r>
+      <w:r>
+        <w:br/>
+      </w:r>
+      <w:r>
+        <w:rPr>
+          <w:rStyle w:val="VerbatimChar"/>
+        </w:rPr>
+        <w:t xml:space="preserve">## [12] "M\tdoc/ms/refs.bib"                                                                 </w:t>
+      </w:r>
+      <w:r>
+        <w:br/>
+      </w:r>
+      <w:r>
+        <w:rPr>
+          <w:rStyle w:val="VerbatimChar"/>
+        </w:rPr>
+        <w:t xml:space="preserve">## [13] "M\tdoc/ms/tables-figures.Rmd"                                                       </w:t>
+      </w:r>
+      <w:r>
+        <w:br/>
+      </w:r>
+      <w:r>
+        <w:rPr>
+          <w:rStyle w:val="VerbatimChar"/>
+        </w:rPr>
+        <w:t xml:space="preserve">## [14] "M\tdoc/ms/tables-figures.docx"                                                      </w:t>
+      </w:r>
+      <w:r>
+        <w:br/>
+      </w:r>
+      <w:r>
+        <w:rPr>
+          <w:rStyle w:val="VerbatimChar"/>
+        </w:rPr>
+        <w:t xml:space="preserve">## [15] "origin\thttps://github.com/jimjunker1/temperature_energy-flux.git (fetch)"          </w:t>
+      </w:r>
+      <w:r>
+        <w:br/>
+      </w:r>
+      <w:r>
+        <w:rPr>
+          <w:rStyle w:val="VerbatimChar"/>
+        </w:rPr>
+        <w:t xml:space="preserve">## [16] "origin\thttps://github.com/jimjunker1/temperature_energy-flux.git (push)"</w:t>
       </w:r>
     </w:p>
     <w:p>
@@ -97,7 +214,7 @@
         <w:rPr>
           <w:rStyle w:val="VerbatimChar"/>
         </w:rPr>
-        <w:t xml:space="preserve">## R version 4.0.4 (2021-02-15)</w:t>
+        <w:t xml:space="preserve">## R version 4.0.3 (2020-10-10)</w:t>
       </w:r>
       <w:r>
         <w:br/>
@@ -115,7 +232,7 @@
         <w:rPr>
           <w:rStyle w:val="VerbatimChar"/>
         </w:rPr>
-        <w:t xml:space="preserve">## Running under: Windows 10 x64 (build 19041)</w:t>
+        <w:t xml:space="preserve">## Running under: Windows 10 x64 (build 19042)</w:t>
       </w:r>
       <w:r>
         <w:br/>
@@ -259,151 +376,151 @@
         <w:rPr>
           <w:rStyle w:val="VerbatimChar"/>
         </w:rPr>
-        <w:t xml:space="preserve">##  [1] ggpubr_0.4.0             junkR_0.2.0              rsample_0.0.9           </w:t>
-      </w:r>
-      <w:r>
-        <w:br/>
-      </w:r>
-      <w:r>
-        <w:rPr>
-          <w:rStyle w:val="VerbatimChar"/>
-        </w:rPr>
-        <w:t xml:space="preserve">##  [4] RInSp_1.2.4              hillR_0.5.0              tidybayes_2.3.1         </w:t>
-      </w:r>
-      <w:r>
-        <w:br/>
-      </w:r>
-      <w:r>
-        <w:rPr>
-          <w:rStyle w:val="VerbatimChar"/>
-        </w:rPr>
-        <w:t xml:space="preserve">##  [7] brms_2.15.0              Rcpp_1.0.6               rstan_2.21.2            </w:t>
-      </w:r>
-      <w:r>
-        <w:br/>
-      </w:r>
-      <w:r>
-        <w:rPr>
-          <w:rStyle w:val="VerbatimChar"/>
-        </w:rPr>
-        <w:t xml:space="preserve">## [10] StanHeaders_2.21.0-7     rriskDistributions_2.1.2 cowplot_1.1.1           </w:t>
-      </w:r>
-      <w:r>
-        <w:br/>
-      </w:r>
-      <w:r>
-        <w:rPr>
-          <w:rStyle w:val="VerbatimChar"/>
-        </w:rPr>
-        <w:t xml:space="preserve">## [13] magick_2.5.2             ggraph_2.0.4             igraph_1.2.6            </w:t>
-      </w:r>
-      <w:r>
-        <w:br/>
-      </w:r>
-      <w:r>
-        <w:rPr>
-          <w:rStyle w:val="VerbatimChar"/>
-        </w:rPr>
-        <w:t xml:space="preserve">## [16] ggeffects_1.0.1          ggthemes_4.2.0           bbmle_1.0.23.1          </w:t>
-      </w:r>
-      <w:r>
-        <w:br/>
-      </w:r>
-      <w:r>
-        <w:rPr>
-          <w:rStyle w:val="VerbatimChar"/>
-        </w:rPr>
-        <w:t xml:space="preserve">## [19] broom_0.7.5              viridis_0.5.1            viridisLite_0.3.0       </w:t>
-      </w:r>
-      <w:r>
-        <w:br/>
-      </w:r>
-      <w:r>
-        <w:rPr>
-          <w:rStyle w:val="VerbatimChar"/>
-        </w:rPr>
-        <w:t xml:space="preserve">## [22] fluxweb_0.2.0            ggridges_0.5.2           gridExtra_2.3           </w:t>
-      </w:r>
-      <w:r>
-        <w:br/>
-      </w:r>
-      <w:r>
-        <w:rPr>
-          <w:rStyle w:val="VerbatimChar"/>
-        </w:rPr>
-        <w:t xml:space="preserve">## [25] TTR_0.24.2               httr_1.4.2               lubridate_1.7.9.2       </w:t>
-      </w:r>
-      <w:r>
-        <w:br/>
-      </w:r>
-      <w:r>
-        <w:rPr>
-          <w:rStyle w:val="VerbatimChar"/>
-        </w:rPr>
-        <w:t xml:space="preserve">## [28] chron_2.3-56             tictoc_1.0               rmarkdown_2.6           </w:t>
-      </w:r>
-      <w:r>
-        <w:br/>
-      </w:r>
-      <w:r>
-        <w:rPr>
-          <w:rStyle w:val="VerbatimChar"/>
-        </w:rPr>
-        <w:t xml:space="preserve">## [31] dflow_0.0.0.9000         moments_0.14             fnmate_0.0.1.9000       </w:t>
-      </w:r>
-      <w:r>
-        <w:br/>
-      </w:r>
-      <w:r>
-        <w:rPr>
-          <w:rStyle w:val="VerbatimChar"/>
-        </w:rPr>
-        <w:t xml:space="preserve">## [34] furrr_0.2.1              future_1.21.0            forcats_0.5.0           </w:t>
-      </w:r>
-      <w:r>
-        <w:br/>
-      </w:r>
-      <w:r>
-        <w:rPr>
-          <w:rStyle w:val="VerbatimChar"/>
-        </w:rPr>
-        <w:t xml:space="preserve">## [37] stringr_1.4.0            dplyr_1.0.6              purrr_0.3.4             </w:t>
-      </w:r>
-      <w:r>
-        <w:br/>
-      </w:r>
-      <w:r>
-        <w:rPr>
-          <w:rStyle w:val="VerbatimChar"/>
-        </w:rPr>
-        <w:t xml:space="preserve">## [40] readr_1.4.0              tidyr_1.1.2              tibble_3.1.0            </w:t>
-      </w:r>
-      <w:r>
-        <w:br/>
-      </w:r>
-      <w:r>
-        <w:rPr>
-          <w:rStyle w:val="VerbatimChar"/>
-        </w:rPr>
-        <w:t xml:space="preserve">## [43] ggplot2_3.3.3            tidyverse_1.3.0          plyr_1.8.6              </w:t>
-      </w:r>
-      <w:r>
-        <w:br/>
-      </w:r>
-      <w:r>
-        <w:rPr>
-          <w:rStyle w:val="VerbatimChar"/>
-        </w:rPr>
-        <w:t xml:space="preserve">## [46] RCurl_1.98-1.2           gtools_3.8.2             data.table_1.14.0       </w:t>
-      </w:r>
-      <w:r>
-        <w:br/>
-      </w:r>
-      <w:r>
-        <w:rPr>
-          <w:rStyle w:val="VerbatimChar"/>
-        </w:rPr>
-        <w:t xml:space="preserve">## [49] drake_7.13.0             dotenv_1.0.2             conflicted_1.0.4        </w:t>
+        <w:t xml:space="preserve">##  [1] junkR_0.2.0              rsample_0.1.0            RInSp_1.2.4             </w:t>
+      </w:r>
+      <w:r>
+        <w:br/>
+      </w:r>
+      <w:r>
+        <w:rPr>
+          <w:rStyle w:val="VerbatimChar"/>
+        </w:rPr>
+        <w:t xml:space="preserve">##  [4] hillR_0.5.1              tidybayes_2.3.1          brms_2.15.0             </w:t>
+      </w:r>
+      <w:r>
+        <w:br/>
+      </w:r>
+      <w:r>
+        <w:rPr>
+          <w:rStyle w:val="VerbatimChar"/>
+        </w:rPr>
+        <w:t xml:space="preserve">##  [7] Rcpp_1.0.6               rstan_2.21.2             StanHeaders_2.21.0-7    </w:t>
+      </w:r>
+      <w:r>
+        <w:br/>
+      </w:r>
+      <w:r>
+        <w:rPr>
+          <w:rStyle w:val="VerbatimChar"/>
+        </w:rPr>
+        <w:t xml:space="preserve">## [10] rriskDistributions_2.1.2 cowplot_1.1.1            magick_2.7.2            </w:t>
+      </w:r>
+      <w:r>
+        <w:br/>
+      </w:r>
+      <w:r>
+        <w:rPr>
+          <w:rStyle w:val="VerbatimChar"/>
+        </w:rPr>
+        <w:t xml:space="preserve">## [13] ggraph_2.0.5             igraph_1.2.6             ggpubr_0.4.0            </w:t>
+      </w:r>
+      <w:r>
+        <w:br/>
+      </w:r>
+      <w:r>
+        <w:rPr>
+          <w:rStyle w:val="VerbatimChar"/>
+        </w:rPr>
+        <w:t xml:space="preserve">## [16] ggeffects_1.1.0          ggthemes_4.2.4           bbmle_1.0.23.1          </w:t>
+      </w:r>
+      <w:r>
+        <w:br/>
+      </w:r>
+      <w:r>
+        <w:rPr>
+          <w:rStyle w:val="VerbatimChar"/>
+        </w:rPr>
+        <w:t xml:space="preserve">## [19] broom_0.7.6              viridis_0.6.1            viridisLite_0.4.0       </w:t>
+      </w:r>
+      <w:r>
+        <w:br/>
+      </w:r>
+      <w:r>
+        <w:rPr>
+          <w:rStyle w:val="VerbatimChar"/>
+        </w:rPr>
+        <w:t xml:space="preserve">## [22] fluxweb_0.2.0            ggridges_0.5.3           gridExtra_2.3           </w:t>
+      </w:r>
+      <w:r>
+        <w:br/>
+      </w:r>
+      <w:r>
+        <w:rPr>
+          <w:rStyle w:val="VerbatimChar"/>
+        </w:rPr>
+        <w:t xml:space="preserve">## [25] TTR_0.24.2               httr_1.4.2               lubridate_1.7.10        </w:t>
+      </w:r>
+      <w:r>
+        <w:br/>
+      </w:r>
+      <w:r>
+        <w:rPr>
+          <w:rStyle w:val="VerbatimChar"/>
+        </w:rPr>
+        <w:t xml:space="preserve">## [28] chron_2.3-56             tictoc_1.0.1             rmarkdown_2.8           </w:t>
+      </w:r>
+      <w:r>
+        <w:br/>
+      </w:r>
+      <w:r>
+        <w:rPr>
+          <w:rStyle w:val="VerbatimChar"/>
+        </w:rPr>
+        <w:t xml:space="preserve">## [31] dflow_0.0.0.9000         moments_0.14             fnmate_0.0.5            </w:t>
+      </w:r>
+      <w:r>
+        <w:br/>
+      </w:r>
+      <w:r>
+        <w:rPr>
+          <w:rStyle w:val="VerbatimChar"/>
+        </w:rPr>
+        <w:t xml:space="preserve">## [34] furrr_0.2.2              future_1.21.0            forcats_0.5.1           </w:t>
+      </w:r>
+      <w:r>
+        <w:br/>
+      </w:r>
+      <w:r>
+        <w:rPr>
+          <w:rStyle w:val="VerbatimChar"/>
+        </w:rPr>
+        <w:t xml:space="preserve">## [37] stringr_1.4.0            dplyr_1.0.5              purrr_0.3.4             </w:t>
+      </w:r>
+      <w:r>
+        <w:br/>
+      </w:r>
+      <w:r>
+        <w:rPr>
+          <w:rStyle w:val="VerbatimChar"/>
+        </w:rPr>
+        <w:t xml:space="preserve">## [40] readr_1.4.0              tidyr_1.1.3              tibble_3.1.1            </w:t>
+      </w:r>
+      <w:r>
+        <w:br/>
+      </w:r>
+      <w:r>
+        <w:rPr>
+          <w:rStyle w:val="VerbatimChar"/>
+        </w:rPr>
+        <w:t xml:space="preserve">## [43] ggplot2_3.3.3            tidyverse_1.3.1          plyr_1.8.6              </w:t>
+      </w:r>
+      <w:r>
+        <w:br/>
+      </w:r>
+      <w:r>
+        <w:rPr>
+          <w:rStyle w:val="VerbatimChar"/>
+        </w:rPr>
+        <w:t xml:space="preserve">## [46] RCurl_1.98-1.3           gtools_3.8.2             data.table_1.14.0       </w:t>
+      </w:r>
+      <w:r>
+        <w:br/>
+      </w:r>
+      <w:r>
+        <w:rPr>
+          <w:rStyle w:val="VerbatimChar"/>
+        </w:rPr>
+        <w:t xml:space="preserve">## [49] drake_7.13.2             dotenv_1.0.3             conflicted_1.0.4        </w:t>
       </w:r>
       <w:r>
         <w:br/>
@@ -439,448 +556,421 @@
         <w:rPr>
           <w:rStyle w:val="VerbatimChar"/>
         </w:rPr>
-        <w:t xml:space="preserve">##   [1] estimability_1.3     msm_1.6.8            coda_0.19-4         </w:t>
-      </w:r>
-      <w:r>
-        <w:br/>
-      </w:r>
-      <w:r>
-        <w:rPr>
-          <w:rStyle w:val="VerbatimChar"/>
-        </w:rPr>
-        <w:t xml:space="preserve">##   [4] knitr_1.31           dygraphs_1.1.1.6     multcomp_1.4-15     </w:t>
-      </w:r>
-      <w:r>
-        <w:br/>
-      </w:r>
-      <w:r>
-        <w:rPr>
-          <w:rStyle w:val="VerbatimChar"/>
-        </w:rPr>
-        <w:t xml:space="preserve">##   [7] inline_0.3.17        generics_0.1.0       callr_3.5.1         </w:t>
-      </w:r>
-      <w:r>
-        <w:br/>
-      </w:r>
-      <w:r>
-        <w:rPr>
-          <w:rStyle w:val="VerbatimChar"/>
-        </w:rPr>
-        <w:t xml:space="preserve">##  [10] TH.data_1.0-10       rlist_0.4.6.1        base64url_1.4       </w:t>
-      </w:r>
-      <w:r>
-        <w:br/>
-      </w:r>
-      <w:r>
-        <w:rPr>
-          <w:rStyle w:val="VerbatimChar"/>
-        </w:rPr>
-        <w:t xml:space="preserve">##  [13] xml2_1.3.2           httpuv_1.5.4         assertthat_0.2.1    </w:t>
-      </w:r>
-      <w:r>
-        <w:br/>
-      </w:r>
-      <w:r>
-        <w:rPr>
-          <w:rStyle w:val="VerbatimChar"/>
-        </w:rPr>
-        <w:t xml:space="preserve">##  [16] xfun_0.22            hms_0.5.3            ggdist_2.4.0        </w:t>
-      </w:r>
-      <w:r>
-        <w:br/>
-      </w:r>
-      <w:r>
-        <w:rPr>
-          <w:rStyle w:val="VerbatimChar"/>
-        </w:rPr>
-        <w:t xml:space="preserve">##  [19] bayesplot_1.8.0      evaluate_0.14        promises_1.1.1      </w:t>
-      </w:r>
-      <w:r>
-        <w:br/>
-      </w:r>
-      <w:r>
-        <w:rPr>
-          <w:rStyle w:val="VerbatimChar"/>
-        </w:rPr>
-        <w:t xml:space="preserve">##  [22] fansi_0.4.2          progress_1.2.2       dbplyr_2.1.0        </w:t>
-      </w:r>
-      <w:r>
-        <w:br/>
-      </w:r>
-      <w:r>
-        <w:rPr>
-          <w:rStyle w:val="VerbatimChar"/>
-        </w:rPr>
-        <w:t xml:space="preserve">##  [25] readxl_1.3.1         DBI_1.1.1            htmlwidgets_1.5.3   </w:t>
-      </w:r>
-      <w:r>
-        <w:br/>
-      </w:r>
-      <w:r>
-        <w:rPr>
-          <w:rStyle w:val="VerbatimChar"/>
-        </w:rPr>
-        <w:t xml:space="preserve">##  [28] ellipsis_0.3.1       crosstalk_1.1.1      backports_1.2.1     </w:t>
-      </w:r>
-      <w:r>
-        <w:br/>
-      </w:r>
-      <w:r>
-        <w:rPr>
-          <w:rStyle w:val="VerbatimChar"/>
-        </w:rPr>
-        <w:t xml:space="preserve">##  [31] V8_3.4.0             permute_0.9-5        insight_0.11.1      </w:t>
-      </w:r>
-      <w:r>
-        <w:br/>
-      </w:r>
-      <w:r>
-        <w:rPr>
-          <w:rStyle w:val="VerbatimChar"/>
-        </w:rPr>
-        <w:t xml:space="preserve">##  [34] markdown_1.1         RcppParallel_5.0.2   vctrs_0.3.6         </w:t>
-      </w:r>
-      <w:r>
-        <w:br/>
-      </w:r>
-      <w:r>
-        <w:rPr>
-          <w:rStyle w:val="VerbatimChar"/>
-        </w:rPr>
-        <w:t xml:space="preserve">##  [37] remotes_2.2.0        sjlabelled_1.1.7     abind_1.4-5         </w:t>
-      </w:r>
-      <w:r>
-        <w:br/>
-      </w:r>
-      <w:r>
-        <w:rPr>
-          <w:rStyle w:val="VerbatimChar"/>
-        </w:rPr>
-        <w:t xml:space="preserve">##  [40] cachem_1.0.4         withr_2.4.1          ggforce_0.3.2       </w:t>
-      </w:r>
-      <w:r>
-        <w:br/>
-      </w:r>
-      <w:r>
-        <w:rPr>
-          <w:rStyle w:val="VerbatimChar"/>
-        </w:rPr>
-        <w:t xml:space="preserve">##  [43] bdsmatrix_1.3-4      emmeans_1.5.3        vegan_2.5-7         </w:t>
-      </w:r>
-      <w:r>
-        <w:br/>
-      </w:r>
-      <w:r>
-        <w:rPr>
-          <w:rStyle w:val="VerbatimChar"/>
-        </w:rPr>
-        <w:t xml:space="preserve">##  [46] xts_0.12.1           prettyunits_1.1.1    cluster_2.1.0       </w:t>
-      </w:r>
-      <w:r>
-        <w:br/>
-      </w:r>
-      <w:r>
-        <w:rPr>
-          <w:rStyle w:val="VerbatimChar"/>
-        </w:rPr>
-        <w:t xml:space="preserve">##  [49] crayon_1.4.1         pkgconfig_2.0.3      tweenr_1.0.1        </w:t>
-      </w:r>
-      <w:r>
-        <w:br/>
-      </w:r>
-      <w:r>
-        <w:rPr>
-          <w:rStyle w:val="VerbatimChar"/>
-        </w:rPr>
-        <w:t xml:space="preserve">##  [52] nlme_3.1-151         rlang_0.4.10         globals_0.14.0      </w:t>
-      </w:r>
-      <w:r>
-        <w:br/>
-      </w:r>
-      <w:r>
-        <w:rPr>
-          <w:rStyle w:val="VerbatimChar"/>
-        </w:rPr>
-        <w:t xml:space="preserve">##  [55] lifecycle_1.0.0      miniUI_0.1.1.1       colourpicker_1.1.0  </w:t>
-      </w:r>
-      <w:r>
-        <w:br/>
-      </w:r>
-      <w:r>
-        <w:rPr>
-          <w:rStyle w:val="VerbatimChar"/>
-        </w:rPr>
-        <w:t xml:space="preserve">##  [58] sandwich_3.0-0       filelock_1.0.2       modelr_0.1.8        </w:t>
-      </w:r>
-      <w:r>
-        <w:br/>
-      </w:r>
-      <w:r>
-        <w:rPr>
-          <w:rStyle w:val="VerbatimChar"/>
-        </w:rPr>
-        <w:t xml:space="preserve">##  [61] cellranger_1.1.0     distributional_0.2.1 polyclip_1.10-0     </w:t>
-      </w:r>
-      <w:r>
-        <w:br/>
-      </w:r>
-      <w:r>
-        <w:rPr>
-          <w:rStyle w:val="VerbatimChar"/>
-        </w:rPr>
-        <w:t xml:space="preserve">##  [64] matrixStats_0.57.0   Matrix_1.3-0         loo_2.4.1           </w:t>
-      </w:r>
-      <w:r>
-        <w:br/>
-      </w:r>
-      <w:r>
-        <w:rPr>
-          <w:rStyle w:val="VerbatimChar"/>
-        </w:rPr>
-        <w:t xml:space="preserve">##  [67] mc2d_0.1-18          carData_3.0-4        boot_1.3-26         </w:t>
-      </w:r>
-      <w:r>
-        <w:br/>
-      </w:r>
-      <w:r>
-        <w:rPr>
-          <w:rStyle w:val="VerbatimChar"/>
-        </w:rPr>
-        <w:t xml:space="preserve">##  [70] zoo_1.8-8            reprex_0.3.0         base64enc_0.1-3     </w:t>
-      </w:r>
-      <w:r>
-        <w:br/>
-      </w:r>
-      <w:r>
-        <w:rPr>
-          <w:rStyle w:val="VerbatimChar"/>
-        </w:rPr>
-        <w:t xml:space="preserve">##  [73] gamm4_0.2-6          processx_3.4.5       bitops_1.0-6        </w:t>
-      </w:r>
-      <w:r>
-        <w:br/>
-      </w:r>
-      <w:r>
-        <w:rPr>
-          <w:rStyle w:val="VerbatimChar"/>
-        </w:rPr>
-        <w:t xml:space="preserve">##  [76] parallelly_1.22.0    shinystan_2.5.0      rstatix_0.6.0       </w:t>
-      </w:r>
-      <w:r>
-        <w:br/>
-      </w:r>
-      <w:r>
-        <w:rPr>
-          <w:rStyle w:val="VerbatimChar"/>
-        </w:rPr>
-        <w:t xml:space="preserve">##  [79] ggsignif_0.6.0       scales_1.1.1         memoise_2.0.0       </w:t>
-      </w:r>
-      <w:r>
-        <w:br/>
-      </w:r>
-      <w:r>
-        <w:rPr>
-          <w:rStyle w:val="VerbatimChar"/>
-        </w:rPr>
-        <w:t xml:space="preserve">##  [82] magrittr_2.0.1       threejs_0.3.3        compiler_4.0.4      </w:t>
-      </w:r>
-      <w:r>
-        <w:br/>
-      </w:r>
-      <w:r>
-        <w:rPr>
-          <w:rStyle w:val="VerbatimChar"/>
-        </w:rPr>
-        <w:t xml:space="preserve">##  [85] RefManageR_1.3.0     rstantools_2.1.1     lme4_1.1-26         </w:t>
-      </w:r>
-      <w:r>
-        <w:br/>
-      </w:r>
-      <w:r>
-        <w:rPr>
-          <w:rStyle w:val="VerbatimChar"/>
-        </w:rPr>
-        <w:t xml:space="preserve">##  [88] cli_2.3.1            listenv_0.8.0        ps_1.5.0            </w:t>
-      </w:r>
-      <w:r>
-        <w:br/>
-      </w:r>
-      <w:r>
-        <w:rPr>
-          <w:rStyle w:val="VerbatimChar"/>
-        </w:rPr>
-        <w:t xml:space="preserve">##  [91] Brobdingnag_1.2-6    MASS_7.3-53          mgcv_1.8-33         </w:t>
-      </w:r>
-      <w:r>
-        <w:br/>
-      </w:r>
-      <w:r>
-        <w:rPr>
-          <w:rStyle w:val="VerbatimChar"/>
-        </w:rPr>
-        <w:t xml:space="preserve">##  [94] tidyselect_1.1.0     stringi_1.5.3        projpred_2.0.2      </w:t>
-      </w:r>
-      <w:r>
-        <w:br/>
-      </w:r>
-      <w:r>
-        <w:rPr>
-          <w:rStyle w:val="VerbatimChar"/>
-        </w:rPr>
-        <w:t xml:space="preserve">##  [97] yaml_2.2.1           svUnit_1.0.3         ggrepel_0.9.0       </w:t>
-      </w:r>
-      <w:r>
-        <w:br/>
-      </w:r>
-      <w:r>
-        <w:rPr>
-          <w:rStyle w:val="VerbatimChar"/>
-        </w:rPr>
-        <w:t xml:space="preserve">## [100] bridgesampling_1.0-0 tools_4.0.4          rio_0.5.16          </w:t>
-      </w:r>
-      <w:r>
-        <w:br/>
-      </w:r>
-      <w:r>
-        <w:rPr>
-          <w:rStyle w:val="VerbatimChar"/>
-        </w:rPr>
-        <w:t xml:space="preserve">## [103] rstudioapi_0.13      git2r_0.27.1         foreign_0.8-81      </w:t>
-      </w:r>
-      <w:r>
-        <w:br/>
-      </w:r>
-      <w:r>
-        <w:rPr>
-          <w:rStyle w:val="VerbatimChar"/>
-        </w:rPr>
-        <w:t xml:space="preserve">## [106] farver_2.1.0         digest_0.6.27        shiny_1.5.0         </w:t>
-      </w:r>
-      <w:r>
-        <w:br/>
-      </w:r>
-      <w:r>
-        <w:rPr>
-          <w:rStyle w:val="VerbatimChar"/>
-        </w:rPr>
-        <w:t xml:space="preserve">## [109] storr_1.2.5          car_3.0-10           later_1.1.0.1       </w:t>
-      </w:r>
-      <w:r>
-        <w:br/>
-      </w:r>
-      <w:r>
-        <w:rPr>
-          <w:rStyle w:val="VerbatimChar"/>
-        </w:rPr>
-        <w:t xml:space="preserve">## [112] rsconnect_0.8.16     colorspace_2.0-0     rvest_0.3.6         </w:t>
-      </w:r>
-      <w:r>
-        <w:br/>
-      </w:r>
-      <w:r>
-        <w:rPr>
-          <w:rStyle w:val="VerbatimChar"/>
-        </w:rPr>
-        <w:t xml:space="preserve">## [115] fs_1.5.0             eha_2.8.4            splines_4.0.4       </w:t>
-      </w:r>
-      <w:r>
-        <w:br/>
-      </w:r>
-      <w:r>
-        <w:rPr>
-          <w:rStyle w:val="VerbatimChar"/>
-        </w:rPr>
-        <w:t xml:space="preserve">## [118] statmod_1.4.35       expm_0.999-5         graphlayouts_0.7.1  </w:t>
-      </w:r>
-      <w:r>
-        <w:br/>
-      </w:r>
-      <w:r>
-        <w:rPr>
-          <w:rStyle w:val="VerbatimChar"/>
-        </w:rPr>
-        <w:t xml:space="preserve">## [121] shinythemes_1.1.2    xtable_1.8-4         jsonlite_1.7.2      </w:t>
-      </w:r>
-      <w:r>
-        <w:br/>
-      </w:r>
-      <w:r>
-        <w:rPr>
-          <w:rStyle w:val="VerbatimChar"/>
-        </w:rPr>
-        <w:t xml:space="preserve">## [124] nloptr_1.2.2.2       tidygraph_1.2.0      R6_2.5.0            </w:t>
-      </w:r>
-      <w:r>
-        <w:br/>
-      </w:r>
-      <w:r>
-        <w:rPr>
-          <w:rStyle w:val="VerbatimChar"/>
-        </w:rPr>
-        <w:t xml:space="preserve">## [127] pillar_1.5.1         htmltools_0.5.1.1    mime_0.10           </w:t>
-      </w:r>
-      <w:r>
-        <w:br/>
-      </w:r>
-      <w:r>
-        <w:rPr>
-          <w:rStyle w:val="VerbatimChar"/>
-        </w:rPr>
-        <w:t xml:space="preserve">## [130] txtq_0.2.3           glue_1.4.2           fastmap_1.1.0       </w:t>
-      </w:r>
-      <w:r>
-        <w:br/>
-      </w:r>
-      <w:r>
-        <w:rPr>
-          <w:rStyle w:val="VerbatimChar"/>
-        </w:rPr>
-        <w:t xml:space="preserve">## [133] minqa_1.2.4          DT_0.16              codetools_0.2-18    </w:t>
-      </w:r>
-      <w:r>
-        <w:br/>
-      </w:r>
-      <w:r>
-        <w:rPr>
-          <w:rStyle w:val="VerbatimChar"/>
-        </w:rPr>
-        <w:t xml:space="preserve">## [136] pkgbuild_1.2.0       mvtnorm_1.1-1        utf8_1.2.1          </w:t>
-      </w:r>
-      <w:r>
-        <w:br/>
-      </w:r>
-      <w:r>
-        <w:rPr>
-          <w:rStyle w:val="VerbatimChar"/>
-        </w:rPr>
-        <w:t xml:space="preserve">## [139] lattice_0.20-41      numDeriv_2016.8-1.1  arrayhelpers_1.1-0  </w:t>
-      </w:r>
-      <w:r>
-        <w:br/>
-      </w:r>
-      <w:r>
-        <w:rPr>
-          <w:rStyle w:val="VerbatimChar"/>
-        </w:rPr>
-        <w:t xml:space="preserve">## [142] curl_4.3             zip_2.1.1            shinyjs_2.0.0       </w:t>
-      </w:r>
-      <w:r>
-        <w:br/>
-      </w:r>
-      <w:r>
-        <w:rPr>
-          <w:rStyle w:val="VerbatimChar"/>
-        </w:rPr>
-        <w:t xml:space="preserve">## [145] openxlsx_4.2.3       survival_3.2-7       munsell_0.5.0       </w:t>
-      </w:r>
-      <w:r>
-        <w:br/>
-      </w:r>
-      <w:r>
-        <w:rPr>
-          <w:rStyle w:val="VerbatimChar"/>
-        </w:rPr>
-        <w:t xml:space="preserve">## [148] haven_2.3.1          reshape2_1.4.4       gtable_0.3.0</w:t>
+        <w:t xml:space="preserve">##   [1] msm_1.6.8            coda_0.19-4          knitr_1.33          </w:t>
+      </w:r>
+      <w:r>
+        <w:br/>
+      </w:r>
+      <w:r>
+        <w:rPr>
+          <w:rStyle w:val="VerbatimChar"/>
+        </w:rPr>
+        <w:t xml:space="preserve">##   [4] dygraphs_1.1.1.6     inline_0.3.18        generics_0.1.0      </w:t>
+      </w:r>
+      <w:r>
+        <w:br/>
+      </w:r>
+      <w:r>
+        <w:rPr>
+          <w:rStyle w:val="VerbatimChar"/>
+        </w:rPr>
+        <w:t xml:space="preserve">##   [7] callr_3.7.0          rlist_0.4.6.1        base64url_1.4       </w:t>
+      </w:r>
+      <w:r>
+        <w:br/>
+      </w:r>
+      <w:r>
+        <w:rPr>
+          <w:rStyle w:val="VerbatimChar"/>
+        </w:rPr>
+        <w:t xml:space="preserve">##  [10] xml2_1.3.2           httpuv_1.6.1         assertthat_0.2.1    </w:t>
+      </w:r>
+      <w:r>
+        <w:br/>
+      </w:r>
+      <w:r>
+        <w:rPr>
+          <w:rStyle w:val="VerbatimChar"/>
+        </w:rPr>
+        <w:t xml:space="preserve">##  [13] xfun_0.22            hms_1.1.0            ggdist_2.4.0        </w:t>
+      </w:r>
+      <w:r>
+        <w:br/>
+      </w:r>
+      <w:r>
+        <w:rPr>
+          <w:rStyle w:val="VerbatimChar"/>
+        </w:rPr>
+        <w:t xml:space="preserve">##  [16] bayesplot_1.8.0      evaluate_0.14        promises_1.2.0.1    </w:t>
+      </w:r>
+      <w:r>
+        <w:br/>
+      </w:r>
+      <w:r>
+        <w:rPr>
+          <w:rStyle w:val="VerbatimChar"/>
+        </w:rPr>
+        <w:t xml:space="preserve">##  [19] fansi_0.4.2          progress_1.2.2       dbplyr_2.1.1        </w:t>
+      </w:r>
+      <w:r>
+        <w:br/>
+      </w:r>
+      <w:r>
+        <w:rPr>
+          <w:rStyle w:val="VerbatimChar"/>
+        </w:rPr>
+        <w:t xml:space="preserve">##  [22] readxl_1.3.1         DBI_1.1.1            htmlwidgets_1.5.3   </w:t>
+      </w:r>
+      <w:r>
+        <w:br/>
+      </w:r>
+      <w:r>
+        <w:rPr>
+          <w:rStyle w:val="VerbatimChar"/>
+        </w:rPr>
+        <w:t xml:space="preserve">##  [25] ellipsis_0.3.2       crosstalk_1.1.1      backports_1.2.1     </w:t>
+      </w:r>
+      <w:r>
+        <w:br/>
+      </w:r>
+      <w:r>
+        <w:rPr>
+          <w:rStyle w:val="VerbatimChar"/>
+        </w:rPr>
+        <w:t xml:space="preserve">##  [28] V8_3.4.2             permute_0.9-5        markdown_1.1        </w:t>
+      </w:r>
+      <w:r>
+        <w:br/>
+      </w:r>
+      <w:r>
+        <w:rPr>
+          <w:rStyle w:val="VerbatimChar"/>
+        </w:rPr>
+        <w:t xml:space="preserve">##  [31] RcppParallel_5.1.4   vctrs_0.3.8          remotes_2.3.0       </w:t>
+      </w:r>
+      <w:r>
+        <w:br/>
+      </w:r>
+      <w:r>
+        <w:rPr>
+          <w:rStyle w:val="VerbatimChar"/>
+        </w:rPr>
+        <w:t xml:space="preserve">##  [34] abind_1.4-5          cachem_1.0.4         withr_2.4.2         </w:t>
+      </w:r>
+      <w:r>
+        <w:br/>
+      </w:r>
+      <w:r>
+        <w:rPr>
+          <w:rStyle w:val="VerbatimChar"/>
+        </w:rPr>
+        <w:t xml:space="preserve">##  [37] ggforce_0.3.3        bdsmatrix_1.3-4      vegan_2.5-7         </w:t>
+      </w:r>
+      <w:r>
+        <w:br/>
+      </w:r>
+      <w:r>
+        <w:rPr>
+          <w:rStyle w:val="VerbatimChar"/>
+        </w:rPr>
+        <w:t xml:space="preserve">##  [40] xts_0.12.1           prettyunits_1.1.1    cluster_2.1.0       </w:t>
+      </w:r>
+      <w:r>
+        <w:br/>
+      </w:r>
+      <w:r>
+        <w:rPr>
+          <w:rStyle w:val="VerbatimChar"/>
+        </w:rPr>
+        <w:t xml:space="preserve">##  [43] crayon_1.4.1         pkgconfig_2.0.3      tweenr_1.0.2        </w:t>
+      </w:r>
+      <w:r>
+        <w:br/>
+      </w:r>
+      <w:r>
+        <w:rPr>
+          <w:rStyle w:val="VerbatimChar"/>
+        </w:rPr>
+        <w:t xml:space="preserve">##  [46] nlme_3.1-149         rlang_0.4.11         globals_0.14.0      </w:t>
+      </w:r>
+      <w:r>
+        <w:br/>
+      </w:r>
+      <w:r>
+        <w:rPr>
+          <w:rStyle w:val="VerbatimChar"/>
+        </w:rPr>
+        <w:t xml:space="preserve">##  [49] lifecycle_1.0.0      miniUI_0.1.1.1       colourpicker_1.1.0  </w:t>
+      </w:r>
+      <w:r>
+        <w:br/>
+      </w:r>
+      <w:r>
+        <w:rPr>
+          <w:rStyle w:val="VerbatimChar"/>
+        </w:rPr>
+        <w:t xml:space="preserve">##  [52] filelock_1.0.2       modelr_0.1.8         cellranger_1.1.0    </w:t>
+      </w:r>
+      <w:r>
+        <w:br/>
+      </w:r>
+      <w:r>
+        <w:rPr>
+          <w:rStyle w:val="VerbatimChar"/>
+        </w:rPr>
+        <w:t xml:space="preserve">##  [55] distributional_0.2.2 polyclip_1.10-0      matrixStats_0.58.0  </w:t>
+      </w:r>
+      <w:r>
+        <w:br/>
+      </w:r>
+      <w:r>
+        <w:rPr>
+          <w:rStyle w:val="VerbatimChar"/>
+        </w:rPr>
+        <w:t xml:space="preserve">##  [58] Matrix_1.2-18        loo_2.4.1            mc2d_0.1-19         </w:t>
+      </w:r>
+      <w:r>
+        <w:br/>
+      </w:r>
+      <w:r>
+        <w:rPr>
+          <w:rStyle w:val="VerbatimChar"/>
+        </w:rPr>
+        <w:t xml:space="preserve">##  [61] carData_3.0-4        boot_1.3-25          zoo_1.8-9           </w:t>
+      </w:r>
+      <w:r>
+        <w:br/>
+      </w:r>
+      <w:r>
+        <w:rPr>
+          <w:rStyle w:val="VerbatimChar"/>
+        </w:rPr>
+        <w:t xml:space="preserve">##  [64] reprex_2.0.0         base64enc_0.1-3      gamm4_0.2-6         </w:t>
+      </w:r>
+      <w:r>
+        <w:br/>
+      </w:r>
+      <w:r>
+        <w:rPr>
+          <w:rStyle w:val="VerbatimChar"/>
+        </w:rPr>
+        <w:t xml:space="preserve">##  [67] processx_3.5.2       bitops_1.0-7         parallelly_1.25.0   </w:t>
+      </w:r>
+      <w:r>
+        <w:br/>
+      </w:r>
+      <w:r>
+        <w:rPr>
+          <w:rStyle w:val="VerbatimChar"/>
+        </w:rPr>
+        <w:t xml:space="preserve">##  [70] shinystan_2.5.0      rstatix_0.7.0        ggsignif_0.6.1      </w:t>
+      </w:r>
+      <w:r>
+        <w:br/>
+      </w:r>
+      <w:r>
+        <w:rPr>
+          <w:rStyle w:val="VerbatimChar"/>
+        </w:rPr>
+        <w:t xml:space="preserve">##  [73] scales_1.1.1         magrittr_2.0.1       threejs_0.3.3       </w:t>
+      </w:r>
+      <w:r>
+        <w:br/>
+      </w:r>
+      <w:r>
+        <w:rPr>
+          <w:rStyle w:val="VerbatimChar"/>
+        </w:rPr>
+        <w:t xml:space="preserve">##  [76] compiler_4.0.3       RefManageR_1.3.0     rstantools_2.1.1    </w:t>
+      </w:r>
+      <w:r>
+        <w:br/>
+      </w:r>
+      <w:r>
+        <w:rPr>
+          <w:rStyle w:val="VerbatimChar"/>
+        </w:rPr>
+        <w:t xml:space="preserve">##  [79] lme4_1.1-26          cli_2.5.0            listenv_0.8.0       </w:t>
+      </w:r>
+      <w:r>
+        <w:br/>
+      </w:r>
+      <w:r>
+        <w:rPr>
+          <w:rStyle w:val="VerbatimChar"/>
+        </w:rPr>
+        <w:t xml:space="preserve">##  [82] ps_1.6.0             Brobdingnag_1.2-6    MASS_7.3-53         </w:t>
+      </w:r>
+      <w:r>
+        <w:br/>
+      </w:r>
+      <w:r>
+        <w:rPr>
+          <w:rStyle w:val="VerbatimChar"/>
+        </w:rPr>
+        <w:t xml:space="preserve">##  [85] mgcv_1.8-33          tidyselect_1.1.1     stringi_1.5.3       </w:t>
+      </w:r>
+      <w:r>
+        <w:br/>
+      </w:r>
+      <w:r>
+        <w:rPr>
+          <w:rStyle w:val="VerbatimChar"/>
+        </w:rPr>
+        <w:t xml:space="preserve">##  [88] projpred_2.0.2       yaml_2.2.1           svUnit_1.0.6        </w:t>
+      </w:r>
+      <w:r>
+        <w:br/>
+      </w:r>
+      <w:r>
+        <w:rPr>
+          <w:rStyle w:val="VerbatimChar"/>
+        </w:rPr>
+        <w:t xml:space="preserve">##  [91] ggrepel_0.9.1        bridgesampling_1.1-2 tools_4.0.3         </w:t>
+      </w:r>
+      <w:r>
+        <w:br/>
+      </w:r>
+      <w:r>
+        <w:rPr>
+          <w:rStyle w:val="VerbatimChar"/>
+        </w:rPr>
+        <w:t xml:space="preserve">##  [94] rio_0.5.26           rstudioapi_0.13      foreign_0.8-80      </w:t>
+      </w:r>
+      <w:r>
+        <w:br/>
+      </w:r>
+      <w:r>
+        <w:rPr>
+          <w:rStyle w:val="VerbatimChar"/>
+        </w:rPr>
+        <w:t xml:space="preserve">##  [97] farver_2.1.0         digest_0.6.27        shiny_1.6.0         </w:t>
+      </w:r>
+      <w:r>
+        <w:br/>
+      </w:r>
+      <w:r>
+        <w:rPr>
+          <w:rStyle w:val="VerbatimChar"/>
+        </w:rPr>
+        <w:t xml:space="preserve">## [100] storr_1.2.5          car_3.0-10           later_1.2.0         </w:t>
+      </w:r>
+      <w:r>
+        <w:br/>
+      </w:r>
+      <w:r>
+        <w:rPr>
+          <w:rStyle w:val="VerbatimChar"/>
+        </w:rPr>
+        <w:t xml:space="preserve">## [103] rsconnect_0.8.17     colorspace_2.0-1     rvest_1.0.0         </w:t>
+      </w:r>
+      <w:r>
+        <w:br/>
+      </w:r>
+      <w:r>
+        <w:rPr>
+          <w:rStyle w:val="VerbatimChar"/>
+        </w:rPr>
+        <w:t xml:space="preserve">## [106] fs_1.5.0             eha_2.9.0            splines_4.0.3       </w:t>
+      </w:r>
+      <w:r>
+        <w:br/>
+      </w:r>
+      <w:r>
+        <w:rPr>
+          <w:rStyle w:val="VerbatimChar"/>
+        </w:rPr>
+        <w:t xml:space="preserve">## [109] statmod_1.4.36       expm_0.999-6         graphlayouts_0.7.1  </w:t>
+      </w:r>
+      <w:r>
+        <w:br/>
+      </w:r>
+      <w:r>
+        <w:rPr>
+          <w:rStyle w:val="VerbatimChar"/>
+        </w:rPr>
+        <w:t xml:space="preserve">## [112] shinythemes_1.2.0    xtable_1.8-4         jsonlite_1.7.2      </w:t>
+      </w:r>
+      <w:r>
+        <w:br/>
+      </w:r>
+      <w:r>
+        <w:rPr>
+          <w:rStyle w:val="VerbatimChar"/>
+        </w:rPr>
+        <w:t xml:space="preserve">## [115] nloptr_1.2.2.2       tidygraph_1.2.0      R6_2.5.0            </w:t>
+      </w:r>
+      <w:r>
+        <w:br/>
+      </w:r>
+      <w:r>
+        <w:rPr>
+          <w:rStyle w:val="VerbatimChar"/>
+        </w:rPr>
+        <w:t xml:space="preserve">## [118] pillar_1.6.1         htmltools_0.5.1.1    mime_0.10           </w:t>
+      </w:r>
+      <w:r>
+        <w:br/>
+      </w:r>
+      <w:r>
+        <w:rPr>
+          <w:rStyle w:val="VerbatimChar"/>
+        </w:rPr>
+        <w:t xml:space="preserve">## [121] txtq_0.2.4           glue_1.4.2           fastmap_1.1.0       </w:t>
+      </w:r>
+      <w:r>
+        <w:br/>
+      </w:r>
+      <w:r>
+        <w:rPr>
+          <w:rStyle w:val="VerbatimChar"/>
+        </w:rPr>
+        <w:t xml:space="preserve">## [124] minqa_1.2.4          DT_0.18              codetools_0.2-16    </w:t>
+      </w:r>
+      <w:r>
+        <w:br/>
+      </w:r>
+      <w:r>
+        <w:rPr>
+          <w:rStyle w:val="VerbatimChar"/>
+        </w:rPr>
+        <w:t xml:space="preserve">## [127] pkgbuild_1.2.0       mvtnorm_1.1-1        utf8_1.2.1          </w:t>
+      </w:r>
+      <w:r>
+        <w:br/>
+      </w:r>
+      <w:r>
+        <w:rPr>
+          <w:rStyle w:val="VerbatimChar"/>
+        </w:rPr>
+        <w:t xml:space="preserve">## [130] lattice_0.20-41      numDeriv_2016.8-1.1  arrayhelpers_1.1-0  </w:t>
+      </w:r>
+      <w:r>
+        <w:br/>
+      </w:r>
+      <w:r>
+        <w:rPr>
+          <w:rStyle w:val="VerbatimChar"/>
+        </w:rPr>
+        <w:t xml:space="preserve">## [133] curl_4.3.1           zip_2.1.1            shinyjs_2.0.0       </w:t>
+      </w:r>
+      <w:r>
+        <w:br/>
+      </w:r>
+      <w:r>
+        <w:rPr>
+          <w:rStyle w:val="VerbatimChar"/>
+        </w:rPr>
+        <w:t xml:space="preserve">## [136] openxlsx_4.2.3       survival_3.2-7       munsell_0.5.0       </w:t>
+      </w:r>
+      <w:r>
+        <w:br/>
+      </w:r>
+      <w:r>
+        <w:rPr>
+          <w:rStyle w:val="VerbatimChar"/>
+        </w:rPr>
+        <w:t xml:space="preserve">## [139] haven_2.4.1          reshape2_1.4.4       gtable_0.3.0</w:t>
       </w:r>
     </w:p>
     <w:bookmarkEnd w:id="21"/>
@@ -978,10 +1068,7 @@
       <w:lvlText w:val=" "/>
       <w:lvlJc w:val="left"/>
       <w:pPr>
-        <w:tabs>
-          <w:tab w:val="num" w:pos="0"/>
-        </w:tabs>
-        <w:ind w:left="480" w:hanging="480"/>
+        <w:ind w:left="720" w:hanging="480"/>
       </w:pPr>
     </w:lvl>
     <w:lvl w:ilvl="1">
@@ -989,10 +1076,7 @@
       <w:lvlText w:val=" "/>
       <w:lvlJc w:val="left"/>
       <w:pPr>
-        <w:tabs>
-          <w:tab w:val="num" w:pos="720"/>
-        </w:tabs>
-        <w:ind w:left="1200" w:hanging="480"/>
+        <w:ind w:left="1440" w:hanging="480"/>
       </w:pPr>
     </w:lvl>
     <w:lvl w:ilvl="2">
@@ -1000,10 +1084,7 @@
       <w:lvlText w:val=" "/>
       <w:lvlJc w:val="left"/>
       <w:pPr>
-        <w:tabs>
-          <w:tab w:val="num" w:pos="1440"/>
-        </w:tabs>
-        <w:ind w:left="1920" w:hanging="480"/>
+        <w:ind w:left="2160" w:hanging="480"/>
       </w:pPr>
     </w:lvl>
     <w:lvl w:ilvl="3">
@@ -1011,10 +1092,7 @@
       <w:lvlText w:val=" "/>
       <w:lvlJc w:val="left"/>
       <w:pPr>
-        <w:tabs>
-          <w:tab w:val="num" w:pos="2160"/>
-        </w:tabs>
-        <w:ind w:left="2640" w:hanging="480"/>
+        <w:ind w:left="2880" w:hanging="480"/>
       </w:pPr>
     </w:lvl>
     <w:lvl w:ilvl="4">
@@ -1022,10 +1100,7 @@
       <w:lvlText w:val=" "/>
       <w:lvlJc w:val="left"/>
       <w:pPr>
-        <w:tabs>
-          <w:tab w:val="num" w:pos="2880"/>
-        </w:tabs>
-        <w:ind w:left="3360" w:hanging="480"/>
+        <w:ind w:left="3600" w:hanging="480"/>
       </w:pPr>
     </w:lvl>
     <w:lvl w:ilvl="5">
@@ -1033,10 +1108,7 @@
       <w:lvlText w:val=" "/>
       <w:lvlJc w:val="left"/>
       <w:pPr>
-        <w:tabs>
-          <w:tab w:val="num" w:pos="3600"/>
-        </w:tabs>
-        <w:ind w:left="4080" w:hanging="480"/>
+        <w:ind w:left="4320" w:hanging="480"/>
       </w:pPr>
     </w:lvl>
     <w:lvl w:ilvl="6">
@@ -1044,10 +1116,7 @@
       <w:lvlText w:val=" "/>
       <w:lvlJc w:val="left"/>
       <w:pPr>
-        <w:tabs>
-          <w:tab w:val="num" w:pos="4320"/>
-        </w:tabs>
-        <w:ind w:left="4800" w:hanging="480"/>
+        <w:ind w:left="5040" w:hanging="480"/>
       </w:pPr>
     </w:lvl>
     <w:lvl w:ilvl="7">
@@ -1055,10 +1124,7 @@
       <w:lvlText w:val=" "/>
       <w:lvlJc w:val="left"/>
       <w:pPr>
-        <w:tabs>
-          <w:tab w:val="num" w:pos="5040"/>
-        </w:tabs>
-        <w:ind w:left="5520" w:hanging="480"/>
+        <w:ind w:left="5760" w:hanging="480"/>
       </w:pPr>
     </w:lvl>
     <w:lvl w:ilvl="8">
@@ -1066,10 +1132,7 @@
       <w:lvlText w:val=" "/>
       <w:lvlJc w:val="left"/>
       <w:pPr>
-        <w:tabs>
-          <w:tab w:val="num" w:pos="5760"/>
-        </w:tabs>
-        <w:ind w:left="6240" w:hanging="480"/>
+        <w:ind w:left="6480" w:hanging="480"/>
       </w:pPr>
     </w:lvl>
   </w:abstractNum>

</xml_diff>

<commit_message>
getting ready to transfer over to new repo and submit
</commit_message>
<xml_diff>
--- a/doc/coherence_ms/coherence_ms.docx
+++ b/doc/coherence_ms/coherence_ms.docx
@@ -32,7 +32,7 @@
       </w:r>
     </w:p>
     <w:bookmarkEnd w:id="20"/>
-    <w:bookmarkStart w:id="21" w:name="reproducibility"/>
+    <w:bookmarkStart w:id="24" w:name="reproducibility"/>
     <w:p>
       <w:pPr>
         <w:pStyle w:val="Heading2"/>
@@ -57,7 +57,7 @@
         <w:rPr>
           <w:rStyle w:val="VerbatimChar"/>
         </w:rPr>
-        <w:t xml:space="preserve">## [1] "2021-07-01 13:50:21 CDT"</w:t>
+        <w:t xml:space="preserve">## [1] "2022-12-02 11:11:58 CST"</w:t>
       </w:r>
     </w:p>
     <w:p>
@@ -68,7 +68,7 @@
         <w:rPr>
           <w:rStyle w:val="VerbatimChar"/>
         </w:rPr>
-        <w:t xml:space="preserve">##  [1] "commit 020c600d4066717bd5b109eae5ad384abfd8672f"                                   </w:t>
+        <w:t xml:space="preserve">## Local:    main C:/Users/jrjunker/Documents/Projects/MTU_projects/temperature_energy-flux</w:t>
       </w:r>
       <w:r>
         <w:br/>
@@ -77,7 +77,7 @@
         <w:rPr>
           <w:rStyle w:val="VerbatimChar"/>
         </w:rPr>
-        <w:t xml:space="preserve">##  [2] "Author: jimjunker1 &lt;james.junker1@gmail.com&gt;"                                      </w:t>
+        <w:t xml:space="preserve">## Remote:   main @ origin (git@github.com:jimjunker1/temperature_energy-flux.git)</w:t>
       </w:r>
       <w:r>
         <w:br/>
@@ -86,124 +86,7 @@
         <w:rPr>
           <w:rStyle w:val="VerbatimChar"/>
         </w:rPr>
-        <w:t xml:space="preserve">##  [3] "Date:   Thu Jul 1 11:42:57 2021 -0500"                                             </w:t>
-      </w:r>
-      <w:r>
-        <w:br/>
-      </w:r>
-      <w:r>
-        <w:rPr>
-          <w:rStyle w:val="VerbatimChar"/>
-        </w:rPr>
-        <w:t xml:space="preserve">##  [4] ""                                                                                  </w:t>
-      </w:r>
-      <w:r>
-        <w:br/>
-      </w:r>
-      <w:r>
-        <w:rPr>
-          <w:rStyle w:val="VerbatimChar"/>
-        </w:rPr>
-        <w:t xml:space="preserve">##  [5] "    updated ms and analysis. hopefully no merge conflicts with other MTU computer."</w:t>
-      </w:r>
-      <w:r>
-        <w:br/>
-      </w:r>
-      <w:r>
-        <w:rPr>
-          <w:rStyle w:val="VerbatimChar"/>
-        </w:rPr>
-        <w:t xml:space="preserve">##  [6] ""                                                                                  </w:t>
-      </w:r>
-      <w:r>
-        <w:br/>
-      </w:r>
-      <w:r>
-        <w:rPr>
-          <w:rStyle w:val="VerbatimChar"/>
-        </w:rPr>
-        <w:t xml:space="preserve">##  [7] "M\tR/analyze_skew.R"                                                                </w:t>
-      </w:r>
-      <w:r>
-        <w:br/>
-      </w:r>
-      <w:r>
-        <w:rPr>
-          <w:rStyle w:val="VerbatimChar"/>
-        </w:rPr>
-        <w:t xml:space="preserve">##  [8] "M\tR/analyze_temp_stats.R"                                                          </w:t>
-      </w:r>
-      <w:r>
-        <w:br/>
-      </w:r>
-      <w:r>
-        <w:rPr>
-          <w:rStyle w:val="VerbatimChar"/>
-        </w:rPr>
-        <w:t xml:space="preserve">##  [9] "M\tR/plot_skew_temperature.R"                                                       </w:t>
-      </w:r>
-      <w:r>
-        <w:br/>
-      </w:r>
-      <w:r>
-        <w:rPr>
-          <w:rStyle w:val="VerbatimChar"/>
-        </w:rPr>
-        <w:t xml:space="preserve">## [10] "M\tdoc/ms/ms.Rmd"                                                                   </w:t>
-      </w:r>
-      <w:r>
-        <w:br/>
-      </w:r>
-      <w:r>
-        <w:rPr>
-          <w:rStyle w:val="VerbatimChar"/>
-        </w:rPr>
-        <w:t xml:space="preserve">## [11] "M\tdoc/ms/ms.docx"                                                                  </w:t>
-      </w:r>
-      <w:r>
-        <w:br/>
-      </w:r>
-      <w:r>
-        <w:rPr>
-          <w:rStyle w:val="VerbatimChar"/>
-        </w:rPr>
-        <w:t xml:space="preserve">## [12] "M\tdoc/ms/refs.bib"                                                                 </w:t>
-      </w:r>
-      <w:r>
-        <w:br/>
-      </w:r>
-      <w:r>
-        <w:rPr>
-          <w:rStyle w:val="VerbatimChar"/>
-        </w:rPr>
-        <w:t xml:space="preserve">## [13] "M\tdoc/ms/tables-figures.Rmd"                                                       </w:t>
-      </w:r>
-      <w:r>
-        <w:br/>
-      </w:r>
-      <w:r>
-        <w:rPr>
-          <w:rStyle w:val="VerbatimChar"/>
-        </w:rPr>
-        <w:t xml:space="preserve">## [14] "M\tdoc/ms/tables-figures.docx"                                                      </w:t>
-      </w:r>
-      <w:r>
-        <w:br/>
-      </w:r>
-      <w:r>
-        <w:rPr>
-          <w:rStyle w:val="VerbatimChar"/>
-        </w:rPr>
-        <w:t xml:space="preserve">## [15] "origin\thttps://github.com/jimjunker1/temperature_energy-flux.git (fetch)"          </w:t>
-      </w:r>
-      <w:r>
-        <w:br/>
-      </w:r>
-      <w:r>
-        <w:rPr>
-          <w:rStyle w:val="VerbatimChar"/>
-        </w:rPr>
-        <w:t xml:space="preserve">## [16] "origin\thttps://github.com/jimjunker1/temperature_energy-flux.git (push)"</w:t>
+        <w:t xml:space="preserve">## Head:     [938a75c] 2022-12-01: updated manuscript version 2</w:t>
       </w:r>
     </w:p>
     <w:p>
@@ -214,7 +97,7 @@
         <w:rPr>
           <w:rStyle w:val="VerbatimChar"/>
         </w:rPr>
-        <w:t xml:space="preserve">## R version 4.0.3 (2020-10-10)</w:t>
+        <w:t xml:space="preserve">## R version 4.2.1 (2022-06-23 ucrt)</w:t>
       </w:r>
       <w:r>
         <w:br/>
@@ -232,7 +115,7 @@
         <w:rPr>
           <w:rStyle w:val="VerbatimChar"/>
         </w:rPr>
-        <w:t xml:space="preserve">## Running under: Windows 10 x64 (build 19042)</w:t>
+        <w:t xml:space="preserve">## Running under: Windows 10 x64 (build 19045)</w:t>
       </w:r>
       <w:r>
         <w:br/>
@@ -277,7 +160,7 @@
         <w:rPr>
           <w:rStyle w:val="VerbatimChar"/>
         </w:rPr>
-        <w:t xml:space="preserve">## [1] LC_COLLATE=English_United States.1252 </w:t>
+        <w:t xml:space="preserve">## [1] LC_COLLATE=English_United States.utf8 </w:t>
       </w:r>
       <w:r>
         <w:br/>
@@ -286,7 +169,7 @@
         <w:rPr>
           <w:rStyle w:val="VerbatimChar"/>
         </w:rPr>
-        <w:t xml:space="preserve">## [2] LC_CTYPE=English_United States.1252   </w:t>
+        <w:t xml:space="preserve">## [2] LC_CTYPE=English_United States.utf8   </w:t>
       </w:r>
       <w:r>
         <w:br/>
@@ -295,7 +178,7 @@
         <w:rPr>
           <w:rStyle w:val="VerbatimChar"/>
         </w:rPr>
-        <w:t xml:space="preserve">## [3] LC_MONETARY=English_United States.1252</w:t>
+        <w:t xml:space="preserve">## [3] LC_MONETARY=English_United States.utf8</w:t>
       </w:r>
       <w:r>
         <w:br/>
@@ -313,7 +196,7 @@
         <w:rPr>
           <w:rStyle w:val="VerbatimChar"/>
         </w:rPr>
-        <w:t xml:space="preserve">## [5] LC_TIME=English_United States.1252    </w:t>
+        <w:t xml:space="preserve">## [5] LC_TIME=English_United States.utf8    </w:t>
       </w:r>
       <w:r>
         <w:br/>
@@ -340,7 +223,7 @@
         <w:rPr>
           <w:rStyle w:val="VerbatimChar"/>
         </w:rPr>
-        <w:t xml:space="preserve">##  [1] parallel  stats4    grid      stats     graphics  grDevices utils    </w:t>
+        <w:t xml:space="preserve">## [1] stats     graphics  grDevices utils     datasets  methods   base     </w:t>
       </w:r>
       <w:r>
         <w:br/>
@@ -349,7 +232,7 @@
         <w:rPr>
           <w:rStyle w:val="VerbatimChar"/>
         </w:rPr>
-        <w:t xml:space="preserve">##  [8] datasets  methods   base     </w:t>
+        <w:t xml:space="preserve">## </w:t>
       </w:r>
       <w:r>
         <w:br/>
@@ -358,7 +241,7 @@
         <w:rPr>
           <w:rStyle w:val="VerbatimChar"/>
         </w:rPr>
-        <w:t xml:space="preserve">## </w:t>
+        <w:t xml:space="preserve">## loaded via a namespace (and not attached):</w:t>
       </w:r>
       <w:r>
         <w:br/>
@@ -367,7 +250,7 @@
         <w:rPr>
           <w:rStyle w:val="VerbatimChar"/>
         </w:rPr>
-        <w:t xml:space="preserve">## other attached packages:</w:t>
+        <w:t xml:space="preserve">##  [1] compiler_4.2.1  magrittr_2.0.3  fastmap_1.1.0   cli_3.3.0      </w:t>
       </w:r>
       <w:r>
         <w:br/>
@@ -376,7 +259,7 @@
         <w:rPr>
           <w:rStyle w:val="VerbatimChar"/>
         </w:rPr>
-        <w:t xml:space="preserve">##  [1] junkR_0.2.0              rsample_0.1.0            RInSp_1.2.4             </w:t>
+        <w:t xml:space="preserve">##  [5] tools_4.2.1     htmltools_0.5.2 rstudioapi_0.13 yaml_2.3.6     </w:t>
       </w:r>
       <w:r>
         <w:br/>
@@ -385,7 +268,7 @@
         <w:rPr>
           <w:rStyle w:val="VerbatimChar"/>
         </w:rPr>
-        <w:t xml:space="preserve">##  [4] hillR_0.5.1              tidybayes_2.3.1          brms_2.15.0             </w:t>
+        <w:t xml:space="preserve">##  [9] stringi_1.7.8   rmarkdown_2.17  knitr_1.39      git2r_0.30.1   </w:t>
       </w:r>
       <w:r>
         <w:br/>
@@ -394,7 +277,7 @@
         <w:rPr>
           <w:rStyle w:val="VerbatimChar"/>
         </w:rPr>
-        <w:t xml:space="preserve">##  [7] Rcpp_1.0.6               rstan_2.21.2             StanHeaders_2.21.0-7    </w:t>
+        <w:t xml:space="preserve">## [13] stringr_1.4.1   xfun_0.31       digest_0.6.29   rlang_1.0.6    </w:t>
       </w:r>
       <w:r>
         <w:br/>
@@ -403,585 +286,444 @@
         <w:rPr>
           <w:rStyle w:val="VerbatimChar"/>
         </w:rPr>
-        <w:t xml:space="preserve">## [10] rriskDistributions_2.1.2 cowplot_1.1.1            magick_2.7.2            </w:t>
-      </w:r>
-      <w:r>
-        <w:br/>
-      </w:r>
-      <w:r>
-        <w:rPr>
-          <w:rStyle w:val="VerbatimChar"/>
-        </w:rPr>
-        <w:t xml:space="preserve">## [13] ggraph_2.0.5             igraph_1.2.6             ggpubr_0.4.0            </w:t>
-      </w:r>
-      <w:r>
-        <w:br/>
-      </w:r>
-      <w:r>
-        <w:rPr>
-          <w:rStyle w:val="VerbatimChar"/>
-        </w:rPr>
-        <w:t xml:space="preserve">## [16] ggeffects_1.1.0          ggthemes_4.2.4           bbmle_1.0.23.1          </w:t>
-      </w:r>
-      <w:r>
-        <w:br/>
-      </w:r>
-      <w:r>
-        <w:rPr>
-          <w:rStyle w:val="VerbatimChar"/>
-        </w:rPr>
-        <w:t xml:space="preserve">## [19] broom_0.7.6              viridis_0.6.1            viridisLite_0.4.0       </w:t>
-      </w:r>
-      <w:r>
-        <w:br/>
-      </w:r>
-      <w:r>
-        <w:rPr>
-          <w:rStyle w:val="VerbatimChar"/>
-        </w:rPr>
-        <w:t xml:space="preserve">## [22] fluxweb_0.2.0            ggridges_0.5.3           gridExtra_2.3           </w:t>
-      </w:r>
-      <w:r>
-        <w:br/>
-      </w:r>
-      <w:r>
-        <w:rPr>
-          <w:rStyle w:val="VerbatimChar"/>
-        </w:rPr>
-        <w:t xml:space="preserve">## [25] TTR_0.24.2               httr_1.4.2               lubridate_1.7.10        </w:t>
-      </w:r>
-      <w:r>
-        <w:br/>
-      </w:r>
-      <w:r>
-        <w:rPr>
-          <w:rStyle w:val="VerbatimChar"/>
-        </w:rPr>
-        <w:t xml:space="preserve">## [28] chron_2.3-56             tictoc_1.0.1             rmarkdown_2.8           </w:t>
-      </w:r>
-      <w:r>
-        <w:br/>
-      </w:r>
-      <w:r>
-        <w:rPr>
-          <w:rStyle w:val="VerbatimChar"/>
-        </w:rPr>
-        <w:t xml:space="preserve">## [31] dflow_0.0.0.9000         moments_0.14             fnmate_0.0.5            </w:t>
-      </w:r>
-      <w:r>
-        <w:br/>
-      </w:r>
-      <w:r>
-        <w:rPr>
-          <w:rStyle w:val="VerbatimChar"/>
-        </w:rPr>
-        <w:t xml:space="preserve">## [34] furrr_0.2.2              future_1.21.0            forcats_0.5.1           </w:t>
-      </w:r>
-      <w:r>
-        <w:br/>
-      </w:r>
-      <w:r>
-        <w:rPr>
-          <w:rStyle w:val="VerbatimChar"/>
-        </w:rPr>
-        <w:t xml:space="preserve">## [37] stringr_1.4.0            dplyr_1.0.5              purrr_0.3.4             </w:t>
-      </w:r>
-      <w:r>
-        <w:br/>
-      </w:r>
-      <w:r>
-        <w:rPr>
-          <w:rStyle w:val="VerbatimChar"/>
-        </w:rPr>
-        <w:t xml:space="preserve">## [40] readr_1.4.0              tidyr_1.1.3              tibble_3.1.1            </w:t>
-      </w:r>
-      <w:r>
-        <w:br/>
-      </w:r>
-      <w:r>
-        <w:rPr>
-          <w:rStyle w:val="VerbatimChar"/>
-        </w:rPr>
-        <w:t xml:space="preserve">## [43] ggplot2_3.3.3            tidyverse_1.3.1          plyr_1.8.6              </w:t>
-      </w:r>
-      <w:r>
-        <w:br/>
-      </w:r>
-      <w:r>
-        <w:rPr>
-          <w:rStyle w:val="VerbatimChar"/>
-        </w:rPr>
-        <w:t xml:space="preserve">## [46] RCurl_1.98-1.3           gtools_3.8.2             data.table_1.14.0       </w:t>
-      </w:r>
-      <w:r>
-        <w:br/>
-      </w:r>
-      <w:r>
-        <w:rPr>
-          <w:rStyle w:val="VerbatimChar"/>
-        </w:rPr>
-        <w:t xml:space="preserve">## [49] drake_7.13.2             dotenv_1.0.3             conflicted_1.0.4        </w:t>
-      </w:r>
-      <w:r>
-        <w:br/>
-      </w:r>
-      <w:r>
-        <w:rPr>
-          <w:rStyle w:val="VerbatimChar"/>
-        </w:rPr>
-        <w:t xml:space="preserve">## [52] pacman_0.5.1            </w:t>
-      </w:r>
-      <w:r>
-        <w:br/>
-      </w:r>
-      <w:r>
-        <w:rPr>
-          <w:rStyle w:val="VerbatimChar"/>
-        </w:rPr>
-        <w:t xml:space="preserve">## </w:t>
-      </w:r>
-      <w:r>
-        <w:br/>
-      </w:r>
-      <w:r>
-        <w:rPr>
-          <w:rStyle w:val="VerbatimChar"/>
-        </w:rPr>
-        <w:t xml:space="preserve">## loaded via a namespace (and not attached):</w:t>
-      </w:r>
-      <w:r>
-        <w:br/>
-      </w:r>
-      <w:r>
-        <w:rPr>
-          <w:rStyle w:val="VerbatimChar"/>
-        </w:rPr>
-        <w:t xml:space="preserve">##   [1] msm_1.6.8            coda_0.19-4          knitr_1.33          </w:t>
-      </w:r>
-      <w:r>
-        <w:br/>
-      </w:r>
-      <w:r>
-        <w:rPr>
-          <w:rStyle w:val="VerbatimChar"/>
-        </w:rPr>
-        <w:t xml:space="preserve">##   [4] dygraphs_1.1.1.6     inline_0.3.18        generics_0.1.0      </w:t>
-      </w:r>
-      <w:r>
-        <w:br/>
-      </w:r>
-      <w:r>
-        <w:rPr>
-          <w:rStyle w:val="VerbatimChar"/>
-        </w:rPr>
-        <w:t xml:space="preserve">##   [7] callr_3.7.0          rlist_0.4.6.1        base64url_1.4       </w:t>
-      </w:r>
-      <w:r>
-        <w:br/>
-      </w:r>
-      <w:r>
-        <w:rPr>
-          <w:rStyle w:val="VerbatimChar"/>
-        </w:rPr>
-        <w:t xml:space="preserve">##  [10] xml2_1.3.2           httpuv_1.6.1         assertthat_0.2.1    </w:t>
-      </w:r>
-      <w:r>
-        <w:br/>
-      </w:r>
-      <w:r>
-        <w:rPr>
-          <w:rStyle w:val="VerbatimChar"/>
-        </w:rPr>
-        <w:t xml:space="preserve">##  [13] xfun_0.22            hms_1.1.0            ggdist_2.4.0        </w:t>
-      </w:r>
-      <w:r>
-        <w:br/>
-      </w:r>
-      <w:r>
-        <w:rPr>
-          <w:rStyle w:val="VerbatimChar"/>
-        </w:rPr>
-        <w:t xml:space="preserve">##  [16] bayesplot_1.8.0      evaluate_0.14        promises_1.2.0.1    </w:t>
-      </w:r>
-      <w:r>
-        <w:br/>
-      </w:r>
-      <w:r>
-        <w:rPr>
-          <w:rStyle w:val="VerbatimChar"/>
-        </w:rPr>
-        <w:t xml:space="preserve">##  [19] fansi_0.4.2          progress_1.2.2       dbplyr_2.1.1        </w:t>
-      </w:r>
-      <w:r>
-        <w:br/>
-      </w:r>
-      <w:r>
-        <w:rPr>
-          <w:rStyle w:val="VerbatimChar"/>
-        </w:rPr>
-        <w:t xml:space="preserve">##  [22] readxl_1.3.1         DBI_1.1.1            htmlwidgets_1.5.3   </w:t>
-      </w:r>
-      <w:r>
-        <w:br/>
-      </w:r>
-      <w:r>
-        <w:rPr>
-          <w:rStyle w:val="VerbatimChar"/>
-        </w:rPr>
-        <w:t xml:space="preserve">##  [25] ellipsis_0.3.2       crosstalk_1.1.1      backports_1.2.1     </w:t>
-      </w:r>
-      <w:r>
-        <w:br/>
-      </w:r>
-      <w:r>
-        <w:rPr>
-          <w:rStyle w:val="VerbatimChar"/>
-        </w:rPr>
-        <w:t xml:space="preserve">##  [28] V8_3.4.2             permute_0.9-5        markdown_1.1        </w:t>
-      </w:r>
-      <w:r>
-        <w:br/>
-      </w:r>
-      <w:r>
-        <w:rPr>
-          <w:rStyle w:val="VerbatimChar"/>
-        </w:rPr>
-        <w:t xml:space="preserve">##  [31] RcppParallel_5.1.4   vctrs_0.3.8          remotes_2.3.0       </w:t>
-      </w:r>
-      <w:r>
-        <w:br/>
-      </w:r>
-      <w:r>
-        <w:rPr>
-          <w:rStyle w:val="VerbatimChar"/>
-        </w:rPr>
-        <w:t xml:space="preserve">##  [34] abind_1.4-5          cachem_1.0.4         withr_2.4.2         </w:t>
-      </w:r>
-      <w:r>
-        <w:br/>
-      </w:r>
-      <w:r>
-        <w:rPr>
-          <w:rStyle w:val="VerbatimChar"/>
-        </w:rPr>
-        <w:t xml:space="preserve">##  [37] ggforce_0.3.3        bdsmatrix_1.3-4      vegan_2.5-7         </w:t>
-      </w:r>
-      <w:r>
-        <w:br/>
-      </w:r>
-      <w:r>
-        <w:rPr>
-          <w:rStyle w:val="VerbatimChar"/>
-        </w:rPr>
-        <w:t xml:space="preserve">##  [40] xts_0.12.1           prettyunits_1.1.1    cluster_2.1.0       </w:t>
-      </w:r>
-      <w:r>
-        <w:br/>
-      </w:r>
-      <w:r>
-        <w:rPr>
-          <w:rStyle w:val="VerbatimChar"/>
-        </w:rPr>
-        <w:t xml:space="preserve">##  [43] crayon_1.4.1         pkgconfig_2.0.3      tweenr_1.0.2        </w:t>
-      </w:r>
-      <w:r>
-        <w:br/>
-      </w:r>
-      <w:r>
-        <w:rPr>
-          <w:rStyle w:val="VerbatimChar"/>
-        </w:rPr>
-        <w:t xml:space="preserve">##  [46] nlme_3.1-149         rlang_0.4.11         globals_0.14.0      </w:t>
-      </w:r>
-      <w:r>
-        <w:br/>
-      </w:r>
-      <w:r>
-        <w:rPr>
-          <w:rStyle w:val="VerbatimChar"/>
-        </w:rPr>
-        <w:t xml:space="preserve">##  [49] lifecycle_1.0.0      miniUI_0.1.1.1       colourpicker_1.1.0  </w:t>
-      </w:r>
-      <w:r>
-        <w:br/>
-      </w:r>
-      <w:r>
-        <w:rPr>
-          <w:rStyle w:val="VerbatimChar"/>
-        </w:rPr>
-        <w:t xml:space="preserve">##  [52] filelock_1.0.2       modelr_0.1.8         cellranger_1.1.0    </w:t>
-      </w:r>
-      <w:r>
-        <w:br/>
-      </w:r>
-      <w:r>
-        <w:rPr>
-          <w:rStyle w:val="VerbatimChar"/>
-        </w:rPr>
-        <w:t xml:space="preserve">##  [55] distributional_0.2.2 polyclip_1.10-0      matrixStats_0.58.0  </w:t>
-      </w:r>
-      <w:r>
-        <w:br/>
-      </w:r>
-      <w:r>
-        <w:rPr>
-          <w:rStyle w:val="VerbatimChar"/>
-        </w:rPr>
-        <w:t xml:space="preserve">##  [58] Matrix_1.2-18        loo_2.4.1            mc2d_0.1-19         </w:t>
-      </w:r>
-      <w:r>
-        <w:br/>
-      </w:r>
-      <w:r>
-        <w:rPr>
-          <w:rStyle w:val="VerbatimChar"/>
-        </w:rPr>
-        <w:t xml:space="preserve">##  [61] carData_3.0-4        boot_1.3-25          zoo_1.8-9           </w:t>
-      </w:r>
-      <w:r>
-        <w:br/>
-      </w:r>
-      <w:r>
-        <w:rPr>
-          <w:rStyle w:val="VerbatimChar"/>
-        </w:rPr>
-        <w:t xml:space="preserve">##  [64] reprex_2.0.0         base64enc_0.1-3      gamm4_0.2-6         </w:t>
-      </w:r>
-      <w:r>
-        <w:br/>
-      </w:r>
-      <w:r>
-        <w:rPr>
-          <w:rStyle w:val="VerbatimChar"/>
-        </w:rPr>
-        <w:t xml:space="preserve">##  [67] processx_3.5.2       bitops_1.0-7         parallelly_1.25.0   </w:t>
-      </w:r>
-      <w:r>
-        <w:br/>
-      </w:r>
-      <w:r>
-        <w:rPr>
-          <w:rStyle w:val="VerbatimChar"/>
-        </w:rPr>
-        <w:t xml:space="preserve">##  [70] shinystan_2.5.0      rstatix_0.7.0        ggsignif_0.6.1      </w:t>
-      </w:r>
-      <w:r>
-        <w:br/>
-      </w:r>
-      <w:r>
-        <w:rPr>
-          <w:rStyle w:val="VerbatimChar"/>
-        </w:rPr>
-        <w:t xml:space="preserve">##  [73] scales_1.1.1         magrittr_2.0.1       threejs_0.3.3       </w:t>
-      </w:r>
-      <w:r>
-        <w:br/>
-      </w:r>
-      <w:r>
-        <w:rPr>
-          <w:rStyle w:val="VerbatimChar"/>
-        </w:rPr>
-        <w:t xml:space="preserve">##  [76] compiler_4.0.3       RefManageR_1.3.0     rstantools_2.1.1    </w:t>
-      </w:r>
-      <w:r>
-        <w:br/>
-      </w:r>
-      <w:r>
-        <w:rPr>
-          <w:rStyle w:val="VerbatimChar"/>
-        </w:rPr>
-        <w:t xml:space="preserve">##  [79] lme4_1.1-26          cli_2.5.0            listenv_0.8.0       </w:t>
-      </w:r>
-      <w:r>
-        <w:br/>
-      </w:r>
-      <w:r>
-        <w:rPr>
-          <w:rStyle w:val="VerbatimChar"/>
-        </w:rPr>
-        <w:t xml:space="preserve">##  [82] ps_1.6.0             Brobdingnag_1.2-6    MASS_7.3-53         </w:t>
-      </w:r>
-      <w:r>
-        <w:br/>
-      </w:r>
-      <w:r>
-        <w:rPr>
-          <w:rStyle w:val="VerbatimChar"/>
-        </w:rPr>
-        <w:t xml:space="preserve">##  [85] mgcv_1.8-33          tidyselect_1.1.1     stringi_1.5.3       </w:t>
-      </w:r>
-      <w:r>
-        <w:br/>
-      </w:r>
-      <w:r>
-        <w:rPr>
-          <w:rStyle w:val="VerbatimChar"/>
-        </w:rPr>
-        <w:t xml:space="preserve">##  [88] projpred_2.0.2       yaml_2.2.1           svUnit_1.0.6        </w:t>
-      </w:r>
-      <w:r>
-        <w:br/>
-      </w:r>
-      <w:r>
-        <w:rPr>
-          <w:rStyle w:val="VerbatimChar"/>
-        </w:rPr>
-        <w:t xml:space="preserve">##  [91] ggrepel_0.9.1        bridgesampling_1.1-2 tools_4.0.3         </w:t>
-      </w:r>
-      <w:r>
-        <w:br/>
-      </w:r>
-      <w:r>
-        <w:rPr>
-          <w:rStyle w:val="VerbatimChar"/>
-        </w:rPr>
-        <w:t xml:space="preserve">##  [94] rio_0.5.26           rstudioapi_0.13      foreign_0.8-80      </w:t>
-      </w:r>
-      <w:r>
-        <w:br/>
-      </w:r>
-      <w:r>
-        <w:rPr>
-          <w:rStyle w:val="VerbatimChar"/>
-        </w:rPr>
-        <w:t xml:space="preserve">##  [97] farver_2.1.0         digest_0.6.27        shiny_1.6.0         </w:t>
-      </w:r>
-      <w:r>
-        <w:br/>
-      </w:r>
-      <w:r>
-        <w:rPr>
-          <w:rStyle w:val="VerbatimChar"/>
-        </w:rPr>
-        <w:t xml:space="preserve">## [100] storr_1.2.5          car_3.0-10           later_1.2.0         </w:t>
-      </w:r>
-      <w:r>
-        <w:br/>
-      </w:r>
-      <w:r>
-        <w:rPr>
-          <w:rStyle w:val="VerbatimChar"/>
-        </w:rPr>
-        <w:t xml:space="preserve">## [103] rsconnect_0.8.17     colorspace_2.0-1     rvest_1.0.0         </w:t>
-      </w:r>
-      <w:r>
-        <w:br/>
-      </w:r>
-      <w:r>
-        <w:rPr>
-          <w:rStyle w:val="VerbatimChar"/>
-        </w:rPr>
-        <w:t xml:space="preserve">## [106] fs_1.5.0             eha_2.9.0            splines_4.0.3       </w:t>
-      </w:r>
-      <w:r>
-        <w:br/>
-      </w:r>
-      <w:r>
-        <w:rPr>
-          <w:rStyle w:val="VerbatimChar"/>
-        </w:rPr>
-        <w:t xml:space="preserve">## [109] statmod_1.4.36       expm_0.999-6         graphlayouts_0.7.1  </w:t>
-      </w:r>
-      <w:r>
-        <w:br/>
-      </w:r>
-      <w:r>
-        <w:rPr>
-          <w:rStyle w:val="VerbatimChar"/>
-        </w:rPr>
-        <w:t xml:space="preserve">## [112] shinythemes_1.2.0    xtable_1.8-4         jsonlite_1.7.2      </w:t>
-      </w:r>
-      <w:r>
-        <w:br/>
-      </w:r>
-      <w:r>
-        <w:rPr>
-          <w:rStyle w:val="VerbatimChar"/>
-        </w:rPr>
-        <w:t xml:space="preserve">## [115] nloptr_1.2.2.2       tidygraph_1.2.0      R6_2.5.0            </w:t>
-      </w:r>
-      <w:r>
-        <w:br/>
-      </w:r>
-      <w:r>
-        <w:rPr>
-          <w:rStyle w:val="VerbatimChar"/>
-        </w:rPr>
-        <w:t xml:space="preserve">## [118] pillar_1.6.1         htmltools_0.5.1.1    mime_0.10           </w:t>
-      </w:r>
-      <w:r>
-        <w:br/>
-      </w:r>
-      <w:r>
-        <w:rPr>
-          <w:rStyle w:val="VerbatimChar"/>
-        </w:rPr>
-        <w:t xml:space="preserve">## [121] txtq_0.2.4           glue_1.4.2           fastmap_1.1.0       </w:t>
-      </w:r>
-      <w:r>
-        <w:br/>
-      </w:r>
-      <w:r>
-        <w:rPr>
-          <w:rStyle w:val="VerbatimChar"/>
-        </w:rPr>
-        <w:t xml:space="preserve">## [124] minqa_1.2.4          DT_0.18              codetools_0.2-16    </w:t>
-      </w:r>
-      <w:r>
-        <w:br/>
-      </w:r>
-      <w:r>
-        <w:rPr>
-          <w:rStyle w:val="VerbatimChar"/>
-        </w:rPr>
-        <w:t xml:space="preserve">## [127] pkgbuild_1.2.0       mvtnorm_1.1-1        utf8_1.2.1          </w:t>
-      </w:r>
-      <w:r>
-        <w:br/>
-      </w:r>
-      <w:r>
-        <w:rPr>
-          <w:rStyle w:val="VerbatimChar"/>
-        </w:rPr>
-        <w:t xml:space="preserve">## [130] lattice_0.20-41      numDeriv_2016.8-1.1  arrayhelpers_1.1-0  </w:t>
-      </w:r>
-      <w:r>
-        <w:br/>
-      </w:r>
-      <w:r>
-        <w:rPr>
-          <w:rStyle w:val="VerbatimChar"/>
-        </w:rPr>
-        <w:t xml:space="preserve">## [133] curl_4.3.1           zip_2.1.1            shinyjs_2.0.0       </w:t>
-      </w:r>
-      <w:r>
-        <w:br/>
-      </w:r>
-      <w:r>
-        <w:rPr>
-          <w:rStyle w:val="VerbatimChar"/>
-        </w:rPr>
-        <w:t xml:space="preserve">## [136] openxlsx_4.2.3       survival_3.2-7       munsell_0.5.0       </w:t>
-      </w:r>
-      <w:r>
-        <w:br/>
-      </w:r>
-      <w:r>
-        <w:rPr>
-          <w:rStyle w:val="VerbatimChar"/>
-        </w:rPr>
-        <w:t xml:space="preserve">## [139] haven_2.4.1          reshape2_1.4.4       gtable_0.3.0</w:t>
+        <w:t xml:space="preserve">## [17] evaluate_0.15</w:t>
       </w:r>
     </w:p>
-    <w:bookmarkEnd w:id="21"/>
+    <w:p>
+      <w:pPr>
+        <w:pStyle w:val="FirstParagraph"/>
+      </w:pPr>
+      <w:r>
+        <w:t xml:space="preserve">An increasing number of theoretical and empirical studies are beginning to explore the implications of warming for the stability of ecosystems</w:t>
+      </w:r>
+      <w:r>
+        <w:t xml:space="preserve"> </w:t>
+      </w:r>
+      <w:r>
+        <w:t xml:space="preserve">(</w:t>
+      </w:r>
+      <w:r>
+        <w:rPr>
+          <w:bCs/>
+          <w:b/>
+        </w:rPr>
+        <w:t xml:space="preserve">fussmann2014?</w:t>
+      </w:r>
+      <w:r>
+        <w:t xml:space="preserve">)</w:t>
+      </w:r>
+      <w:r>
+        <w:t xml:space="preserve">.</w:t>
+      </w:r>
+      <w:r>
+        <w:t xml:space="preserve"> </w:t>
+      </w:r>
+      <w:r>
+        <w:t xml:space="preserve">‘</w:t>
+      </w:r>
+      <w:r>
+        <w:t xml:space="preserve">Natural laboratories</w:t>
+      </w:r>
+      <w:r>
+        <w:t xml:space="preserve">’</w:t>
+      </w:r>
+      <w:r>
+        <w:t xml:space="preserve">, such as the geothermal watershed studied here, offer a unique opportunity to isolate the effects of warming and the dominant processes by which it may modulate ecosystem structure and dynamics</w:t>
+      </w:r>
+      <w:r>
+        <w:t xml:space="preserve"> </w:t>
+      </w:r>
+      <w:r>
+        <w:t xml:space="preserve">(O’Gorman et al. 2014)</w:t>
+      </w:r>
+      <w:r>
+        <w:t xml:space="preserve">. Particularly relevant in our study is the stability and functioning of light-driven ecosystems in response to present and future warming. One aspect of climate change that is especially pronounced in high-latitude ecosystems is the decoupling of light regimes—and thereby energy supply regimes—and the timing of temperature-driven metabolic demands</w:t>
+      </w:r>
+      <w:r>
+        <w:t xml:space="preserve"> </w:t>
+      </w:r>
+      <w:r>
+        <w:t xml:space="preserve">(</w:t>
+      </w:r>
+      <w:r>
+        <w:rPr>
+          <w:bCs/>
+          <w:b/>
+        </w:rPr>
+        <w:t xml:space="preserve">huryn2019a?</w:t>
+      </w:r>
+      <w:r>
+        <w:t xml:space="preserve">,</w:t>
+      </w:r>
+      <w:r>
+        <w:t xml:space="preserve"> </w:t>
+      </w:r>
+      <w:r>
+        <w:rPr>
+          <w:bCs/>
+          <w:b/>
+        </w:rPr>
+        <w:t xml:space="preserve">mcmeans2015?</w:t>
+      </w:r>
+      <w:r>
+        <w:t xml:space="preserve">)</w:t>
+      </w:r>
+      <w:r>
+        <w:t xml:space="preserve">. Here, our within-community contrast in how warming skewed fluxes through taxa with respect to</w:t>
+      </w:r>
+      <w:r>
+        <w:t xml:space="preserve"> </w:t>
+      </w:r>
+      <w:r>
+        <w:rPr>
+          <w:iCs/>
+          <w:i/>
+        </w:rPr>
+        <w:t xml:space="preserve">P:B</w:t>
+      </w:r>
+      <w:r>
+        <w:t xml:space="preserve"> </w:t>
+      </w:r>
+      <w:r>
+        <w:t xml:space="preserve">vs. body size may shed light on the proximate ways in which temperature alters ecosystem structure and function. Temperature–size responses vary with a number of ecological factors</w:t>
+      </w:r>
+      <w:r>
+        <w:t xml:space="preserve"> </w:t>
+      </w:r>
+      <w:r>
+        <w:t xml:space="preserve">(</w:t>
+      </w:r>
+      <w:r>
+        <w:rPr>
+          <w:bCs/>
+          <w:b/>
+        </w:rPr>
+        <w:t xml:space="preserve">ohlberger2013?</w:t>
+      </w:r>
+      <w:r>
+        <w:t xml:space="preserve">)</w:t>
+      </w:r>
+      <w:r>
+        <w:t xml:space="preserve">; however, warming-induced body size reductions act as a stabilizing process in consumer-resource interactions by reducing consumer:resource biomass ratios</w:t>
+      </w:r>
+      <w:r>
+        <w:t xml:space="preserve"> </w:t>
+      </w:r>
+      <w:r>
+        <w:t xml:space="preserve">(</w:t>
+      </w:r>
+      <w:r>
+        <w:rPr>
+          <w:bCs/>
+          <w:b/>
+        </w:rPr>
+        <w:t xml:space="preserve">osmond2017?</w:t>
+      </w:r>
+      <w:r>
+        <w:t xml:space="preserve">,</w:t>
+      </w:r>
+      <w:r>
+        <w:t xml:space="preserve"> </w:t>
+      </w:r>
+      <w:r>
+        <w:rPr>
+          <w:bCs/>
+          <w:b/>
+        </w:rPr>
+        <w:t xml:space="preserve">gilbert2014?</w:t>
+      </w:r>
+      <w:r>
+        <w:t xml:space="preserve">,</w:t>
+      </w:r>
+      <w:r>
+        <w:t xml:space="preserve"> </w:t>
+      </w:r>
+      <w:r>
+        <w:rPr>
+          <w:bCs/>
+          <w:b/>
+        </w:rPr>
+        <w:t xml:space="preserve">sentis2017?</w:t>
+      </w:r>
+      <w:r>
+        <w:t xml:space="preserve">)</w:t>
+      </w:r>
+      <w:r>
+        <w:t xml:space="preserve"> </w:t>
+      </w:r>
+      <w:r>
+        <w:t xml:space="preserve">and consumer energy demand relative to resource supply</w:t>
+      </w:r>
+      <w:r>
+        <w:t xml:space="preserve"> </w:t>
+      </w:r>
+      <w:r>
+        <w:t xml:space="preserve">(</w:t>
+      </w:r>
+      <w:r>
+        <w:rPr>
+          <w:bCs/>
+          <w:b/>
+        </w:rPr>
+        <w:t xml:space="preserve">kozlowski2004?</w:t>
+      </w:r>
+      <w:r>
+        <w:t xml:space="preserve">,</w:t>
+      </w:r>
+      <w:r>
+        <w:t xml:space="preserve"> </w:t>
+      </w:r>
+      <w:r>
+        <w:rPr>
+          <w:bCs/>
+          <w:b/>
+        </w:rPr>
+        <w:t xml:space="preserve">delong2012a?</w:t>
+      </w:r>
+      <w:r>
+        <w:t xml:space="preserve">,</w:t>
+      </w:r>
+      <w:r>
+        <w:t xml:space="preserve"> </w:t>
+      </w:r>
+      <w:r>
+        <w:rPr>
+          <w:bCs/>
+          <w:b/>
+        </w:rPr>
+        <w:t xml:space="preserve">mccann2011?</w:t>
+      </w:r>
+      <w:r>
+        <w:t xml:space="preserve">)</w:t>
+      </w:r>
+      <w:r>
+        <w:t xml:space="preserve">. This gives credence to alternative models of organism body size optimization influenced by, for example, the balance of resource supply and energy demand</w:t>
+      </w:r>
+      <w:r>
+        <w:t xml:space="preserve"> </w:t>
+      </w:r>
+      <w:r>
+        <w:t xml:space="preserve">(e.g.,</w:t>
+      </w:r>
+      <w:r>
+        <w:t xml:space="preserve"> </w:t>
+      </w:r>
+      <w:r>
+        <w:rPr>
+          <w:bCs/>
+          <w:b/>
+        </w:rPr>
+        <w:t xml:space="preserve">kozlowski2004?</w:t>
+      </w:r>
+      <w:r>
+        <w:t xml:space="preserve">,</w:t>
+      </w:r>
+      <w:r>
+        <w:t xml:space="preserve"> </w:t>
+      </w:r>
+      <w:r>
+        <w:rPr>
+          <w:bCs/>
+          <w:b/>
+        </w:rPr>
+        <w:t xml:space="preserve">delong2012a?</w:t>
+      </w:r>
+      <w:r>
+        <w:t xml:space="preserve">)</w:t>
+      </w:r>
+      <w:r>
+        <w:t xml:space="preserve">. Crucially, these alternative models highlight the trade-off between asymptotic body size and metabolic demand</w:t>
+      </w:r>
+      <w:r>
+        <w:t xml:space="preserve"> </w:t>
+      </w:r>
+      <w:r>
+        <w:t xml:space="preserve">(</w:t>
+      </w:r>
+      <w:r>
+        <w:rPr>
+          <w:bCs/>
+          <w:b/>
+        </w:rPr>
+        <w:t xml:space="preserve">delong2012a?</w:t>
+      </w:r>
+      <w:r>
+        <w:t xml:space="preserve">)</w:t>
+      </w:r>
+      <w:r>
+        <w:t xml:space="preserve">, a trade-off that may be particularly important in seasonally variable energetic regimes. In the absence of other limiting factors, increasing temperatures are likely to make seasonal</w:t>
+      </w:r>
+      <w:r>
+        <w:t xml:space="preserve"> </w:t>
+      </w:r>
+      <w:r>
+        <w:t xml:space="preserve">“</w:t>
+      </w:r>
+      <w:r>
+        <w:t xml:space="preserve">boom and bust</w:t>
+      </w:r>
+      <w:r>
+        <w:t xml:space="preserve">”</w:t>
+      </w:r>
+      <w:r>
+        <w:t xml:space="preserve"> </w:t>
+      </w:r>
+      <w:r>
+        <w:t xml:space="preserve">cycles of primary production more extreme because of the interactive effects of light and temperature limitation on photosynthetic rates</w:t>
+      </w:r>
+      <w:r>
+        <w:t xml:space="preserve"> </w:t>
+      </w:r>
+      <w:r>
+        <w:t xml:space="preserve">(e.g.,</w:t>
+      </w:r>
+      <w:r>
+        <w:t xml:space="preserve"> </w:t>
+      </w:r>
+      <w:r>
+        <w:rPr>
+          <w:bCs/>
+          <w:b/>
+        </w:rPr>
+        <w:t xml:space="preserve">rae1998?</w:t>
+      </w:r>
+      <w:r>
+        <w:t xml:space="preserve">)</w:t>
+      </w:r>
+      <w:r>
+        <w:t xml:space="preserve">. This process may increase the autocorrelation, as well as, the magnitude (i.e., enrichment) of resource supply, thereby, exaggerating the selection for reduced body sizes because larger and/or slower consumers may destabilize consumer-resource dynamics in the face of increasingly extreme seasonal autocorrelation of resource growth</w:t>
+      </w:r>
+      <w:r>
+        <w:t xml:space="preserve"> </w:t>
+      </w:r>
+      <w:r>
+        <w:t xml:space="preserve">(</w:t>
+      </w:r>
+      <w:r>
+        <w:rPr>
+          <w:bCs/>
+          <w:b/>
+        </w:rPr>
+        <w:t xml:space="preserve">greyson-gaito2022?</w:t>
+      </w:r>
+      <w:r>
+        <w:t xml:space="preserve">)</w:t>
+      </w:r>
+      <w:r>
+        <w:t xml:space="preserve">. Thus, suggesting a connection between warming responses and a more general food web dynamic of increased relative rates of resource supply and consumer demand</w:t>
+      </w:r>
+      <w:r>
+        <w:t xml:space="preserve"> </w:t>
+      </w:r>
+      <w:r>
+        <w:t xml:space="preserve">(e.g., paradox of enrichment,</w:t>
+      </w:r>
+      <w:r>
+        <w:t xml:space="preserve"> </w:t>
+      </w:r>
+      <w:r>
+        <w:rPr>
+          <w:bCs/>
+          <w:b/>
+        </w:rPr>
+        <w:t xml:space="preserve">mccann2011?</w:t>
+      </w:r>
+      <w:r>
+        <w:t xml:space="preserve">)</w:t>
+      </w:r>
+      <w:r>
+        <w:t xml:space="preserve">. Therefore, the general response of reduced body size along climactic or geographic temperature gradients may reflect, in part, constraints imparted by food web dynamics, in addition to, physiological mechanisms</w:t>
+      </w:r>
+      <w:r>
+        <w:t xml:space="preserve"> </w:t>
+      </w:r>
+      <w:r>
+        <w:t xml:space="preserve">(e.g., oxygen,</w:t>
+      </w:r>
+      <w:r>
+        <w:t xml:space="preserve"> </w:t>
+      </w:r>
+      <w:r>
+        <w:rPr>
+          <w:bCs/>
+          <w:b/>
+        </w:rPr>
+        <w:t xml:space="preserve">deutsch2022?</w:t>
+      </w:r>
+      <w:r>
+        <w:t xml:space="preserve">, differential responses of biological process rates,</w:t>
+      </w:r>
+      <w:r>
+        <w:t xml:space="preserve"> </w:t>
+      </w:r>
+      <w:r>
+        <w:rPr>
+          <w:bCs/>
+          <w:b/>
+        </w:rPr>
+        <w:t xml:space="preserve">forster2011?</w:t>
+      </w:r>
+      <w:r>
+        <w:t xml:space="preserve">)</w:t>
+      </w:r>
+      <w:r>
+        <w:t xml:space="preserve">. The importance of this dynamic may be especially under-appreciated in high-latitude ecosystems</w:t>
+      </w:r>
+      <w:r>
+        <w:t xml:space="preserve"> </w:t>
+      </w:r>
+      <w:r>
+        <w:t xml:space="preserve">(</w:t>
+      </w:r>
+      <w:r>
+        <w:rPr>
+          <w:bCs/>
+          <w:b/>
+        </w:rPr>
+        <w:t xml:space="preserve">mcmeans2020?</w:t>
+      </w:r>
+      <w:r>
+        <w:t xml:space="preserve">)</w:t>
+      </w:r>
+      <w:r>
+        <w:t xml:space="preserve">.</w:t>
+      </w:r>
+    </w:p>
+    <w:bookmarkStart w:id="23" w:name="refs"/>
+    <w:bookmarkStart w:id="22" w:name="ref-ogorman2014"/>
+    <w:p>
+      <w:pPr>
+        <w:pStyle w:val="Bibliography"/>
+      </w:pPr>
+      <w:r>
+        <w:t xml:space="preserve">O’Gorman, E. J., J. P. Benstead, W. F. Cross, N. Friberg, J. M. Hood, P. W. Johnson, B. D. Sigurdsson, and G. Woodward. 2014.</w:t>
+      </w:r>
+      <w:r>
+        <w:t xml:space="preserve"> </w:t>
+      </w:r>
+      <w:hyperlink r:id="rId21">
+        <w:r>
+          <w:rPr>
+            <w:rStyle w:val="Hyperlink"/>
+          </w:rPr>
+          <w:t xml:space="preserve">Climate change and geothermal ecosystems: Natural laboratories, sentinel systems, and future refugia</w:t>
+        </w:r>
+      </w:hyperlink>
+      <w:r>
+        <w:t xml:space="preserve">. Global Change Biology 20:3291–3299.</w:t>
+      </w:r>
+    </w:p>
+    <w:bookmarkEnd w:id="22"/>
+    <w:bookmarkEnd w:id="23"/>
+    <w:bookmarkEnd w:id="24"/>
     <w:sectPr>
-      <w:footerReference w:type="default" r:id="rId9"/>
-      <w:pgSz w:w="12240" w:h="15840" w:code="1"/>
-      <w:pgMar w:top="1440" w:right="1440" w:bottom="1440" w:left="1440" w:header="720" w:footer="720" w:gutter="0"/>
+      <w:footerReference r:id="rId9" w:type="default"/>
+      <w:pgSz w:code="1" w:h="15840" w:w="12240"/>
+      <w:pgMar w:bottom="1440" w:footer="720" w:gutter="0" w:header="720" w:left="1440" w:right="1440" w:top="1440"/>
       <w:lnNumType w:countBy="1" w:distance="288" w:restart="continuous"/>
       <w:cols w:space="720"/>
       <w:formProt w:val="0"/>
-      <w:docGrid w:linePitch="360" w:charSpace="-6145"/>
+      <w:docGrid w:charSpace="-6145" w:linePitch="360"/>
     </w:sectPr>
   </w:body>
 </w:document>
@@ -1061,7 +803,7 @@
 <file path=word/numbering.xml><?xml version="1.0" encoding="utf-8"?>
 <w:numbering xmlns:w="http://schemas.openxmlformats.org/wordprocessingml/2006/main">
   <w:abstractNum w:abstractNumId="990">
-    <w:nsid w:val="2c1ae401"/>
+    <w:nsid w:val="A990"/>
     <w:multiLevelType w:val="multilevel"/>
     <w:lvl w:ilvl="0">
       <w:numFmt w:val="bullet"/>
@@ -1143,27 +885,27 @@
 </file>
 
 <file path=word/styles.xml><?xml version="1.0" encoding="utf-8"?>
-<w:styles xmlns:mc="http://schemas.openxmlformats.org/markup-compatibility/2006" xmlns:r="http://schemas.openxmlformats.org/officeDocument/2006/relationships" xmlns:w="http://schemas.openxmlformats.org/wordprocessingml/2006/main" xmlns:w14="http://schemas.microsoft.com/office/word/2010/wordml" xmlns:w15="http://schemas.microsoft.com/office/word/2012/wordml" xmlns:w16cex="http://schemas.microsoft.com/office/word/2018/wordml/cex" xmlns:w16cid="http://schemas.microsoft.com/office/word/2016/wordml/cid" xmlns:w16="http://schemas.microsoft.com/office/word/2018/wordml" xmlns:w16se="http://schemas.microsoft.com/office/word/2015/wordml/symex" mc:Ignorable="w14 w15 w16se w16cid w16 w16cex">
+<w:styles xmlns:mc="http://schemas.openxmlformats.org/markup-compatibility/2006" xmlns:r="http://schemas.openxmlformats.org/officeDocument/2006/relationships" xmlns:w="http://schemas.openxmlformats.org/wordprocessingml/2006/main" xmlns:w14="http://schemas.microsoft.com/office/word/2010/wordml" xmlns:w15="http://schemas.microsoft.com/office/word/2012/wordml" xmlns:w16="http://schemas.microsoft.com/office/word/2018/wordml" xmlns:w16cex="http://schemas.microsoft.com/office/word/2018/wordml/cex" xmlns:w16cid="http://schemas.microsoft.com/office/word/2016/wordml/cid" xmlns:w16se="http://schemas.microsoft.com/office/word/2015/wordml/symex" mc:Ignorable="w14 w15 w16se w16cid w16 w16cex">
   <w:docDefaults>
     <w:rPrDefault>
       <w:rPr>
-        <w:rFonts w:ascii="Liberation Serif" w:eastAsia="WenQuanYi Micro Hei" w:hAnsi="Liberation Serif" w:cs="Lohit Hindi"/>
-        <w:lang w:val="en-GB" w:eastAsia="zh-CN" w:bidi="hi-IN"/>
+        <w:rFonts w:ascii="Liberation Serif" w:cs="Lohit Hindi" w:eastAsia="WenQuanYi Micro Hei" w:hAnsi="Liberation Serif"/>
+        <w:lang w:bidi="hi-IN" w:eastAsia="zh-CN" w:val="en-GB"/>
       </w:rPr>
     </w:rPrDefault>
     <w:pPrDefault/>
   </w:docDefaults>
-  <w:latentStyles w:defLockedState="0" w:defUIPriority="99" w:defSemiHidden="0" w:defUnhideWhenUsed="0" w:defQFormat="0" w:count="376">
-    <w:lsdException w:name="Normal" w:uiPriority="0" w:qFormat="1"/>
-    <w:lsdException w:name="heading 1" w:uiPriority="9" w:qFormat="1"/>
-    <w:lsdException w:name="heading 2" w:semiHidden="1" w:uiPriority="9" w:unhideWhenUsed="1" w:qFormat="1"/>
-    <w:lsdException w:name="heading 3" w:semiHidden="1" w:uiPriority="9" w:unhideWhenUsed="1" w:qFormat="1"/>
-    <w:lsdException w:name="heading 4" w:semiHidden="1" w:uiPriority="9" w:unhideWhenUsed="1" w:qFormat="1"/>
-    <w:lsdException w:name="heading 5" w:semiHidden="1" w:uiPriority="9" w:unhideWhenUsed="1" w:qFormat="1"/>
-    <w:lsdException w:name="heading 6" w:semiHidden="1" w:uiPriority="9" w:unhideWhenUsed="1" w:qFormat="1"/>
-    <w:lsdException w:name="heading 7" w:semiHidden="1" w:uiPriority="9" w:unhideWhenUsed="1" w:qFormat="1"/>
-    <w:lsdException w:name="heading 8" w:semiHidden="1" w:uiPriority="9" w:unhideWhenUsed="1" w:qFormat="1"/>
-    <w:lsdException w:name="heading 9" w:semiHidden="1" w:uiPriority="9" w:unhideWhenUsed="1" w:qFormat="1"/>
+  <w:latentStyles w:count="376" w:defLockedState="0" w:defQFormat="0" w:defSemiHidden="0" w:defUIPriority="99" w:defUnhideWhenUsed="0">
+    <w:lsdException w:name="Normal" w:qFormat="1" w:uiPriority="0"/>
+    <w:lsdException w:name="heading 1" w:qFormat="1" w:uiPriority="9"/>
+    <w:lsdException w:name="heading 2" w:qFormat="1" w:semiHidden="1" w:uiPriority="9" w:unhideWhenUsed="1"/>
+    <w:lsdException w:name="heading 3" w:qFormat="1" w:semiHidden="1" w:uiPriority="9" w:unhideWhenUsed="1"/>
+    <w:lsdException w:name="heading 4" w:qFormat="1" w:semiHidden="1" w:uiPriority="9" w:unhideWhenUsed="1"/>
+    <w:lsdException w:name="heading 5" w:qFormat="1" w:semiHidden="1" w:uiPriority="9" w:unhideWhenUsed="1"/>
+    <w:lsdException w:name="heading 6" w:qFormat="1" w:semiHidden="1" w:uiPriority="9" w:unhideWhenUsed="1"/>
+    <w:lsdException w:name="heading 7" w:qFormat="1" w:semiHidden="1" w:uiPriority="9" w:unhideWhenUsed="1"/>
+    <w:lsdException w:name="heading 8" w:qFormat="1" w:semiHidden="1" w:uiPriority="9" w:unhideWhenUsed="1"/>
+    <w:lsdException w:name="heading 9" w:qFormat="1" w:semiHidden="1" w:uiPriority="9" w:unhideWhenUsed="1"/>
     <w:lsdException w:name="index 1" w:semiHidden="1" w:unhideWhenUsed="1"/>
     <w:lsdException w:name="index 2" w:semiHidden="1" w:unhideWhenUsed="1"/>
     <w:lsdException w:name="index 3" w:semiHidden="1" w:unhideWhenUsed="1"/>
@@ -1188,7 +930,7 @@
     <w:lsdException w:name="header" w:semiHidden="1" w:unhideWhenUsed="1"/>
     <w:lsdException w:name="footer" w:semiHidden="1" w:unhideWhenUsed="1"/>
     <w:lsdException w:name="index heading" w:semiHidden="1" w:unhideWhenUsed="1"/>
-    <w:lsdException w:name="caption" w:semiHidden="1" w:uiPriority="35" w:unhideWhenUsed="1" w:qFormat="1"/>
+    <w:lsdException w:name="caption" w:qFormat="1" w:semiHidden="1" w:uiPriority="35" w:unhideWhenUsed="1"/>
     <w:lsdException w:name="table of figures" w:semiHidden="1" w:unhideWhenUsed="1"/>
     <w:lsdException w:name="envelope address" w:semiHidden="1" w:unhideWhenUsed="1"/>
     <w:lsdException w:name="envelope return" w:semiHidden="1" w:unhideWhenUsed="1"/>
@@ -1216,7 +958,7 @@
     <w:lsdException w:name="List Number 3" w:semiHidden="1" w:unhideWhenUsed="1"/>
     <w:lsdException w:name="List Number 4" w:semiHidden="1" w:unhideWhenUsed="1"/>
     <w:lsdException w:name="List Number 5" w:semiHidden="1" w:unhideWhenUsed="1"/>
-    <w:lsdException w:name="Title" w:uiPriority="10" w:qFormat="1"/>
+    <w:lsdException w:name="Title" w:qFormat="1" w:uiPriority="10"/>
     <w:lsdException w:name="Closing" w:semiHidden="1" w:unhideWhenUsed="1"/>
     <w:lsdException w:name="Signature" w:semiHidden="1" w:unhideWhenUsed="1"/>
     <w:lsdException w:name="Default Paragraph Font" w:semiHidden="1" w:uiPriority="1" w:unhideWhenUsed="1"/>
@@ -1228,7 +970,7 @@
     <w:lsdException w:name="List Continue 4" w:semiHidden="1" w:unhideWhenUsed="1"/>
     <w:lsdException w:name="List Continue 5" w:semiHidden="1" w:unhideWhenUsed="1"/>
     <w:lsdException w:name="Message Header" w:semiHidden="1" w:unhideWhenUsed="1"/>
-    <w:lsdException w:name="Subtitle" w:uiPriority="11" w:qFormat="1"/>
+    <w:lsdException w:name="Subtitle" w:qFormat="1" w:uiPriority="11"/>
     <w:lsdException w:name="Salutation" w:semiHidden="1" w:unhideWhenUsed="1"/>
     <w:lsdException w:name="Date" w:semiHidden="1" w:unhideWhenUsed="1"/>
     <w:lsdException w:name="Body Text First Indent" w:semiHidden="1" w:unhideWhenUsed="1"/>
@@ -1241,8 +983,8 @@
     <w:lsdException w:name="Block Text" w:semiHidden="1" w:unhideWhenUsed="1"/>
     <w:lsdException w:name="Hyperlink" w:semiHidden="1" w:unhideWhenUsed="1"/>
     <w:lsdException w:name="FollowedHyperlink" w:semiHidden="1" w:unhideWhenUsed="1"/>
-    <w:lsdException w:name="Strong" w:uiPriority="22" w:qFormat="1"/>
-    <w:lsdException w:name="Emphasis" w:uiPriority="20" w:qFormat="1"/>
+    <w:lsdException w:name="Strong" w:qFormat="1" w:uiPriority="22"/>
+    <w:lsdException w:name="Emphasis" w:qFormat="1" w:uiPriority="20"/>
     <w:lsdException w:name="Document Map" w:semiHidden="1" w:unhideWhenUsed="1"/>
     <w:lsdException w:name="Plain Text" w:semiHidden="1" w:unhideWhenUsed="1"/>
     <w:lsdException w:name="E-mail Signature" w:semiHidden="1" w:unhideWhenUsed="1"/>
@@ -1311,7 +1053,7 @@
     <w:lsdException w:name="Table Grid" w:uiPriority="39"/>
     <w:lsdException w:name="Table Theme" w:semiHidden="1" w:unhideWhenUsed="1"/>
     <w:lsdException w:name="Placeholder Text" w:semiHidden="1"/>
-    <w:lsdException w:name="No Spacing" w:uiPriority="1" w:qFormat="1"/>
+    <w:lsdException w:name="No Spacing" w:qFormat="1" w:uiPriority="1"/>
     <w:lsdException w:name="Light Shading" w:uiPriority="60"/>
     <w:lsdException w:name="Light List" w:uiPriority="61"/>
     <w:lsdException w:name="Light Grid" w:uiPriority="62"/>
@@ -1333,9 +1075,9 @@
     <w:lsdException w:name="Medium Shading 2 Accent 1" w:uiPriority="64"/>
     <w:lsdException w:name="Medium List 1 Accent 1" w:uiPriority="65"/>
     <w:lsdException w:name="Revision" w:semiHidden="1"/>
-    <w:lsdException w:name="List Paragraph" w:uiPriority="34" w:qFormat="1"/>
-    <w:lsdException w:name="Quote" w:uiPriority="29" w:qFormat="1"/>
-    <w:lsdException w:name="Intense Quote" w:uiPriority="30" w:qFormat="1"/>
+    <w:lsdException w:name="List Paragraph" w:qFormat="1" w:uiPriority="34"/>
+    <w:lsdException w:name="Quote" w:qFormat="1" w:uiPriority="29"/>
+    <w:lsdException w:name="Intense Quote" w:qFormat="1" w:uiPriority="30"/>
     <w:lsdException w:name="Medium List 2 Accent 1" w:uiPriority="66"/>
     <w:lsdException w:name="Medium Grid 1 Accent 1" w:uiPriority="67"/>
     <w:lsdException w:name="Medium Grid 2 Accent 1" w:uiPriority="68"/>
@@ -1414,13 +1156,13 @@
     <w:lsdException w:name="Colorful Shading Accent 6" w:uiPriority="71"/>
     <w:lsdException w:name="Colorful List Accent 6" w:uiPriority="72"/>
     <w:lsdException w:name="Colorful Grid Accent 6" w:uiPriority="73"/>
-    <w:lsdException w:name="Subtle Emphasis" w:uiPriority="19" w:qFormat="1"/>
-    <w:lsdException w:name="Intense Emphasis" w:uiPriority="21" w:qFormat="1"/>
-    <w:lsdException w:name="Subtle Reference" w:uiPriority="31" w:qFormat="1"/>
-    <w:lsdException w:name="Intense Reference" w:uiPriority="32" w:qFormat="1"/>
-    <w:lsdException w:name="Book Title" w:uiPriority="33" w:qFormat="1"/>
+    <w:lsdException w:name="Subtle Emphasis" w:qFormat="1" w:uiPriority="19"/>
+    <w:lsdException w:name="Intense Emphasis" w:qFormat="1" w:uiPriority="21"/>
+    <w:lsdException w:name="Subtle Reference" w:qFormat="1" w:uiPriority="31"/>
+    <w:lsdException w:name="Intense Reference" w:qFormat="1" w:uiPriority="32"/>
+    <w:lsdException w:name="Book Title" w:qFormat="1" w:uiPriority="33"/>
     <w:lsdException w:name="Bibliography" w:semiHidden="1" w:uiPriority="37" w:unhideWhenUsed="1"/>
-    <w:lsdException w:name="TOC Heading" w:semiHidden="1" w:uiPriority="39" w:unhideWhenUsed="1" w:qFormat="1"/>
+    <w:lsdException w:name="TOC Heading" w:qFormat="1" w:semiHidden="1" w:uiPriority="39" w:unhideWhenUsed="1"/>
     <w:lsdException w:name="Plain Table 1" w:uiPriority="41"/>
     <w:lsdException w:name="Plain Table 2" w:uiPriority="42"/>
     <w:lsdException w:name="Plain Table 3" w:uiPriority="43"/>
@@ -1531,7 +1273,7 @@
     <w:lsdException w:name="Unresolved Mention" w:semiHidden="1" w:unhideWhenUsed="1"/>
     <w:lsdException w:name="Smart Link" w:semiHidden="1" w:unhideWhenUsed="1"/>
   </w:latentStyles>
-  <w:style w:type="paragraph" w:default="1" w:styleId="Normal">
+  <w:style w:default="1" w:styleId="Normal" w:type="paragraph">
     <w:name w:val="Normal"/>
     <w:qFormat/>
     <w:rsid w:val="004C5C32"/>
@@ -1544,7 +1286,7 @@
       <w:sz w:val="22"/>
     </w:rPr>
   </w:style>
-  <w:style w:type="paragraph" w:styleId="Heading1">
+  <w:style w:styleId="Heading1" w:type="paragraph">
     <w:name w:val="heading 1"/>
     <w:basedOn w:val="Normal"/>
     <w:next w:val="Normal"/>
@@ -1555,17 +1297,17 @@
     <w:pPr>
       <w:keepNext/>
       <w:keepLines/>
-      <w:spacing w:before="240" w:after="180"/>
+      <w:spacing w:after="180" w:before="240"/>
       <w:outlineLvl w:val="0"/>
     </w:pPr>
     <w:rPr>
-      <w:rFonts w:eastAsiaTheme="majorEastAsia" w:cstheme="majorBidi"/>
+      <w:rFonts w:cstheme="majorBidi" w:eastAsiaTheme="majorEastAsia"/>
       <w:b/>
       <w:sz w:val="32"/>
       <w:szCs w:val="32"/>
     </w:rPr>
   </w:style>
-  <w:style w:type="paragraph" w:styleId="Heading2">
+  <w:style w:styleId="Heading2" w:type="paragraph">
     <w:name w:val="heading 2"/>
     <w:basedOn w:val="Normal"/>
     <w:next w:val="Normal"/>
@@ -1577,18 +1319,18 @@
     <w:pPr>
       <w:keepNext/>
       <w:keepLines/>
-      <w:spacing w:before="40" w:after="180"/>
+      <w:spacing w:after="180" w:before="40"/>
       <w:outlineLvl w:val="1"/>
     </w:pPr>
     <w:rPr>
-      <w:rFonts w:eastAsiaTheme="majorEastAsia" w:cs="Mangal"/>
+      <w:rFonts w:cs="Mangal" w:eastAsiaTheme="majorEastAsia"/>
       <w:b/>
       <w:sz w:val="26"/>
       <w:szCs w:val="23"/>
       <w:u w:val="single"/>
     </w:rPr>
   </w:style>
-  <w:style w:type="paragraph" w:styleId="Heading3">
+  <w:style w:styleId="Heading3" w:type="paragraph">
     <w:name w:val="heading 3"/>
     <w:basedOn w:val="Normal"/>
     <w:next w:val="Normal"/>
@@ -1604,92 +1346,92 @@
       <w:outlineLvl w:val="2"/>
     </w:pPr>
     <w:rPr>
-      <w:rFonts w:eastAsiaTheme="majorEastAsia" w:cs="Mangal"/>
+      <w:rFonts w:cs="Mangal" w:eastAsiaTheme="majorEastAsia"/>
       <w:i/>
       <w:sz w:val="24"/>
       <w:szCs w:val="21"/>
     </w:rPr>
   </w:style>
-  <w:style w:type="character" w:default="1" w:styleId="DefaultParagraphFont">
+  <w:style w:default="1" w:styleId="DefaultParagraphFont" w:type="character">
     <w:name w:val="Default Paragraph Font"/>
     <w:uiPriority w:val="1"/>
     <w:unhideWhenUsed/>
   </w:style>
-  <w:style w:type="table" w:default="1" w:styleId="TableNormal">
+  <w:style w:default="1" w:styleId="TableNormal" w:type="table">
     <w:name w:val="Normal Table"/>
     <w:uiPriority w:val="99"/>
     <w:semiHidden/>
     <w:unhideWhenUsed/>
     <w:tblPr>
-      <w:tblInd w:w="0" w:type="dxa"/>
+      <w:tblInd w:type="dxa" w:w="0"/>
       <w:tblCellMar>
-        <w:top w:w="0" w:type="dxa"/>
-        <w:left w:w="108" w:type="dxa"/>
-        <w:bottom w:w="0" w:type="dxa"/>
-        <w:right w:w="108" w:type="dxa"/>
+        <w:top w:type="dxa" w:w="0"/>
+        <w:left w:type="dxa" w:w="108"/>
+        <w:bottom w:type="dxa" w:w="0"/>
+        <w:right w:type="dxa" w:w="108"/>
       </w:tblCellMar>
     </w:tblPr>
   </w:style>
-  <w:style w:type="numbering" w:default="1" w:styleId="NoList">
+  <w:style w:default="1" w:styleId="NoList" w:type="numbering">
     <w:name w:val="No List"/>
     <w:uiPriority w:val="99"/>
     <w:semiHidden/>
     <w:unhideWhenUsed/>
   </w:style>
-  <w:style w:type="character" w:customStyle="1" w:styleId="WW8Num1z0">
+  <w:style w:customStyle="1" w:styleId="WW8Num1z0" w:type="character">
     <w:name w:val="WW8Num1z0"/>
     <w:qFormat/>
     <w:rPr>
-      <w:rFonts w:ascii="Times New Roman" w:eastAsia="Times New Roman" w:hAnsi="Times New Roman" w:cs="Times New Roman"/>
-    </w:rPr>
-  </w:style>
-  <w:style w:type="character" w:customStyle="1" w:styleId="WW8Num1z1">
+      <w:rFonts w:ascii="Times New Roman" w:cs="Times New Roman" w:eastAsia="Times New Roman" w:hAnsi="Times New Roman"/>
+    </w:rPr>
+  </w:style>
+  <w:style w:customStyle="1" w:styleId="WW8Num1z1" w:type="character">
     <w:name w:val="WW8Num1z1"/>
     <w:qFormat/>
     <w:rPr>
-      <w:rFonts w:ascii="Courier New" w:hAnsi="Courier New" w:cs="Courier New"/>
-    </w:rPr>
-  </w:style>
-  <w:style w:type="character" w:customStyle="1" w:styleId="WW8Num1z2">
+      <w:rFonts w:ascii="Courier New" w:cs="Courier New" w:hAnsi="Courier New"/>
+    </w:rPr>
+  </w:style>
+  <w:style w:customStyle="1" w:styleId="WW8Num1z2" w:type="character">
     <w:name w:val="WW8Num1z2"/>
     <w:qFormat/>
     <w:rPr>
-      <w:rFonts w:ascii="Wingdings" w:hAnsi="Wingdings" w:cs="Wingdings"/>
-    </w:rPr>
-  </w:style>
-  <w:style w:type="character" w:customStyle="1" w:styleId="WW8Num1z3">
+      <w:rFonts w:ascii="Wingdings" w:cs="Wingdings" w:hAnsi="Wingdings"/>
+    </w:rPr>
+  </w:style>
+  <w:style w:customStyle="1" w:styleId="WW8Num1z3" w:type="character">
     <w:name w:val="WW8Num1z3"/>
     <w:qFormat/>
     <w:rPr>
-      <w:rFonts w:ascii="Symbol" w:hAnsi="Symbol" w:cs="Symbol"/>
-    </w:rPr>
-  </w:style>
-  <w:style w:type="character" w:customStyle="1" w:styleId="WW8Num2z0">
+      <w:rFonts w:ascii="Symbol" w:cs="Symbol" w:hAnsi="Symbol"/>
+    </w:rPr>
+  </w:style>
+  <w:style w:customStyle="1" w:styleId="WW8Num2z0" w:type="character">
     <w:name w:val="WW8Num2z0"/>
     <w:qFormat/>
     <w:rPr>
-      <w:rFonts w:ascii="Symbol" w:hAnsi="Symbol" w:cs="Symbol"/>
-    </w:rPr>
-  </w:style>
-  <w:style w:type="character" w:customStyle="1" w:styleId="WW8Num2z1">
+      <w:rFonts w:ascii="Symbol" w:cs="Symbol" w:hAnsi="Symbol"/>
+    </w:rPr>
+  </w:style>
+  <w:style w:customStyle="1" w:styleId="WW8Num2z1" w:type="character">
     <w:name w:val="WW8Num2z1"/>
     <w:qFormat/>
     <w:rPr>
-      <w:rFonts w:ascii="Courier New" w:hAnsi="Courier New" w:cs="Courier New"/>
-    </w:rPr>
-  </w:style>
-  <w:style w:type="character" w:customStyle="1" w:styleId="WW8Num2z2">
+      <w:rFonts w:ascii="Courier New" w:cs="Courier New" w:hAnsi="Courier New"/>
+    </w:rPr>
+  </w:style>
+  <w:style w:customStyle="1" w:styleId="WW8Num2z2" w:type="character">
     <w:name w:val="WW8Num2z2"/>
     <w:qFormat/>
     <w:rPr>
-      <w:rFonts w:ascii="Wingdings" w:hAnsi="Wingdings" w:cs="Wingdings"/>
-    </w:rPr>
-  </w:style>
-  <w:style w:type="character" w:styleId="PageNumber">
+      <w:rFonts w:ascii="Wingdings" w:cs="Wingdings" w:hAnsi="Wingdings"/>
+    </w:rPr>
+  </w:style>
+  <w:style w:styleId="PageNumber" w:type="character">
     <w:name w:val="page number"/>
     <w:basedOn w:val="DefaultParagraphFont"/>
   </w:style>
-  <w:style w:type="character" w:customStyle="1" w:styleId="InternetLink">
+  <w:style w:customStyle="1" w:styleId="InternetLink" w:type="character">
     <w:name w:val="Internet Link"/>
     <w:basedOn w:val="DefaultParagraphFont"/>
     <w:rPr>
@@ -1697,17 +1439,17 @@
       <w:u w:val="single"/>
     </w:rPr>
   </w:style>
-  <w:style w:type="character" w:customStyle="1" w:styleId="LineNumbering">
+  <w:style w:customStyle="1" w:styleId="LineNumbering" w:type="character">
     <w:name w:val="Line Numbering"/>
   </w:style>
-  <w:style w:type="paragraph" w:customStyle="1" w:styleId="Heading">
+  <w:style w:customStyle="1" w:styleId="Heading" w:type="paragraph">
     <w:name w:val="Heading"/>
     <w:basedOn w:val="Normal"/>
     <w:next w:val="TextBody"/>
     <w:qFormat/>
     <w:pPr>
       <w:keepNext/>
-      <w:spacing w:before="240" w:after="120"/>
+      <w:spacing w:after="120" w:before="240"/>
     </w:pPr>
     <w:rPr>
       <w:rFonts w:ascii="Liberation Sans" w:hAnsi="Liberation Sans"/>
@@ -1715,24 +1457,24 @@
       <w:szCs w:val="28"/>
     </w:rPr>
   </w:style>
-  <w:style w:type="paragraph" w:customStyle="1" w:styleId="TextBody">
+  <w:style w:customStyle="1" w:styleId="TextBody" w:type="paragraph">
     <w:name w:val="Text Body"/>
     <w:basedOn w:val="Normal"/>
     <w:pPr>
       <w:spacing w:after="140" w:line="288" w:lineRule="auto"/>
     </w:pPr>
   </w:style>
-  <w:style w:type="paragraph" w:styleId="List">
+  <w:style w:styleId="List" w:type="paragraph">
     <w:name w:val="List"/>
     <w:basedOn w:val="TextBody"/>
   </w:style>
-  <w:style w:type="paragraph" w:styleId="Caption">
+  <w:style w:styleId="Caption" w:type="paragraph">
     <w:name w:val="caption"/>
     <w:basedOn w:val="Normal"/>
     <w:qFormat/>
     <w:pPr>
       <w:suppressLineNumbers/>
-      <w:spacing w:before="120" w:after="120"/>
+      <w:spacing w:after="120" w:before="120"/>
     </w:pPr>
     <w:rPr>
       <w:i/>
@@ -1740,7 +1482,7 @@
       <w:szCs w:val="24"/>
     </w:rPr>
   </w:style>
-  <w:style w:type="paragraph" w:customStyle="1" w:styleId="Index">
+  <w:style w:customStyle="1" w:styleId="Index" w:type="paragraph">
     <w:name w:val="Index"/>
     <w:basedOn w:val="Normal"/>
     <w:qFormat/>
@@ -1748,29 +1490,29 @@
       <w:suppressLineNumbers/>
     </w:pPr>
   </w:style>
-  <w:style w:type="paragraph" w:styleId="Header">
+  <w:style w:styleId="Header" w:type="paragraph">
     <w:name w:val="header"/>
     <w:basedOn w:val="Normal"/>
     <w:pPr>
       <w:tabs>
-        <w:tab w:val="center" w:pos="4536"/>
-        <w:tab w:val="right" w:pos="9072"/>
+        <w:tab w:pos="4536" w:val="center"/>
+        <w:tab w:pos="9072" w:val="right"/>
       </w:tabs>
     </w:pPr>
   </w:style>
-  <w:style w:type="paragraph" w:styleId="Footer">
+  <w:style w:styleId="Footer" w:type="paragraph">
     <w:name w:val="footer"/>
     <w:basedOn w:val="Normal"/>
     <w:link w:val="FooterChar"/>
     <w:uiPriority w:val="99"/>
     <w:pPr>
       <w:tabs>
-        <w:tab w:val="center" w:pos="4536"/>
-        <w:tab w:val="right" w:pos="9072"/>
+        <w:tab w:pos="4536" w:val="center"/>
+        <w:tab w:pos="9072" w:val="right"/>
       </w:tabs>
     </w:pPr>
   </w:style>
-  <w:style w:type="paragraph" w:customStyle="1" w:styleId="abstract">
+  <w:style w:customStyle="1" w:styleId="abstract" w:type="paragraph">
     <w:name w:val="abstract"/>
     <w:basedOn w:val="Normal"/>
     <w:qFormat/>
@@ -1779,19 +1521,19 @@
       <w:spacing w:before="120"/>
     </w:pPr>
   </w:style>
-  <w:style w:type="paragraph" w:customStyle="1" w:styleId="abbreviations">
+  <w:style w:customStyle="1" w:styleId="abbreviations" w:type="paragraph">
     <w:name w:val="abbreviations"/>
     <w:basedOn w:val="abstract"/>
     <w:next w:val="Normal"/>
     <w:qFormat/>
     <w:pPr>
       <w:tabs>
-        <w:tab w:val="left" w:pos="3402"/>
+        <w:tab w:pos="3402" w:val="left"/>
       </w:tabs>
-      <w:ind w:left="3402" w:hanging="3402"/>
+      <w:ind w:hanging="3402" w:left="3402"/>
     </w:pPr>
   </w:style>
-  <w:style w:type="paragraph" w:styleId="Title">
+  <w:style w:styleId="Title" w:type="paragraph">
     <w:name w:val="Title"/>
     <w:basedOn w:val="Normal"/>
     <w:uiPriority w:val="10"/>
@@ -1802,20 +1544,20 @@
       <w:sz w:val="36"/>
     </w:rPr>
   </w:style>
-  <w:style w:type="character" w:customStyle="1" w:styleId="Heading3Char">
+  <w:style w:customStyle="1" w:styleId="Heading3Char" w:type="character">
     <w:name w:val="Heading 3 Char"/>
     <w:basedOn w:val="DefaultParagraphFont"/>
     <w:link w:val="Heading3"/>
     <w:uiPriority w:val="9"/>
     <w:rsid w:val="001A0595"/>
     <w:rPr>
-      <w:rFonts w:ascii="Times New Roman" w:eastAsiaTheme="majorEastAsia" w:hAnsi="Times New Roman" w:cs="Mangal"/>
+      <w:rFonts w:ascii="Times New Roman" w:cs="Mangal" w:eastAsiaTheme="majorEastAsia" w:hAnsi="Times New Roman"/>
       <w:i/>
       <w:sz w:val="24"/>
       <w:szCs w:val="21"/>
     </w:rPr>
   </w:style>
-  <w:style w:type="paragraph" w:customStyle="1" w:styleId="run-in">
+  <w:style w:customStyle="1" w:styleId="run-in" w:type="paragraph">
     <w:name w:val="run-in"/>
     <w:basedOn w:val="Normal"/>
     <w:next w:val="Normal"/>
@@ -1828,25 +1570,25 @@
       <w:b/>
     </w:rPr>
   </w:style>
-  <w:style w:type="paragraph" w:customStyle="1" w:styleId="figurecitation">
+  <w:style w:customStyle="1" w:styleId="figurecitation" w:type="paragraph">
     <w:name w:val="figurecitation"/>
     <w:basedOn w:val="Normal"/>
     <w:qFormat/>
     <w:pPr>
       <w:pBdr>
-        <w:top w:val="single" w:sz="8" w:space="1" w:color="000001"/>
-        <w:left w:val="single" w:sz="8" w:space="4" w:color="000001"/>
-        <w:bottom w:val="single" w:sz="8" w:space="1" w:color="000001"/>
-        <w:right w:val="single" w:sz="8" w:space="4" w:color="000001"/>
+        <w:top w:color="000001" w:space="1" w:sz="8" w:val="single"/>
+        <w:left w:color="000001" w:space="4" w:sz="8" w:val="single"/>
+        <w:bottom w:color="000001" w:space="1" w:sz="8" w:val="single"/>
+        <w:right w:color="000001" w:space="4" w:sz="8" w:val="single"/>
       </w:pBdr>
     </w:pPr>
     <w:rPr>
-      <w:rFonts w:ascii="Arial" w:hAnsi="Arial" w:cs="Arial"/>
+      <w:rFonts w:ascii="Arial" w:cs="Arial" w:hAnsi="Arial"/>
       <w:b/>
       <w:sz w:val="36"/>
     </w:rPr>
   </w:style>
-  <w:style w:type="paragraph" w:customStyle="1" w:styleId="acknowledgements">
+  <w:style w:customStyle="1" w:styleId="acknowledgements" w:type="paragraph">
     <w:name w:val="acknowledgements"/>
     <w:basedOn w:val="abstract"/>
     <w:next w:val="Normal"/>
@@ -1855,7 +1597,7 @@
       <w:spacing w:before="240"/>
     </w:pPr>
   </w:style>
-  <w:style w:type="paragraph" w:customStyle="1" w:styleId="Author">
+  <w:style w:customStyle="1" w:styleId="Author" w:type="paragraph">
     <w:name w:val="Author"/>
     <w:basedOn w:val="Normal"/>
     <w:qFormat/>
@@ -1864,7 +1606,7 @@
       <w:spacing w:before="120"/>
     </w:pPr>
   </w:style>
-  <w:style w:type="paragraph" w:customStyle="1" w:styleId="affiliation">
+  <w:style w:customStyle="1" w:styleId="affiliation" w:type="paragraph">
     <w:name w:val="affiliation"/>
     <w:basedOn w:val="Normal"/>
     <w:qFormat/>
@@ -1876,7 +1618,7 @@
       <w:i/>
     </w:rPr>
   </w:style>
-  <w:style w:type="paragraph" w:customStyle="1" w:styleId="email">
+  <w:style w:customStyle="1" w:styleId="email" w:type="paragraph">
     <w:name w:val="email"/>
     <w:basedOn w:val="Normal"/>
     <w:link w:val="emailChar"/>
@@ -1885,17 +1627,17 @@
       <w:spacing w:before="120" w:line="240" w:lineRule="auto"/>
     </w:pPr>
   </w:style>
-  <w:style w:type="paragraph" w:customStyle="1" w:styleId="phone">
+  <w:style w:customStyle="1" w:styleId="phone" w:type="paragraph">
     <w:name w:val="phone"/>
     <w:basedOn w:val="email"/>
     <w:qFormat/>
   </w:style>
-  <w:style w:type="paragraph" w:customStyle="1" w:styleId="fax">
+  <w:style w:customStyle="1" w:styleId="fax" w:type="paragraph">
     <w:name w:val="fax"/>
     <w:basedOn w:val="email"/>
     <w:qFormat/>
   </w:style>
-  <w:style w:type="paragraph" w:customStyle="1" w:styleId="keywords">
+  <w:style w:customStyle="1" w:styleId="keywords" w:type="paragraph">
     <w:name w:val="keywords"/>
     <w:basedOn w:val="Normal"/>
     <w:next w:val="Normal"/>
@@ -1907,27 +1649,27 @@
       <w:i/>
     </w:rPr>
   </w:style>
-  <w:style w:type="paragraph" w:customStyle="1" w:styleId="extraaddress">
+  <w:style w:customStyle="1" w:styleId="extraaddress" w:type="paragraph">
     <w:name w:val="extraaddress"/>
     <w:basedOn w:val="email"/>
     <w:qFormat/>
   </w:style>
-  <w:style w:type="paragraph" w:customStyle="1" w:styleId="reference">
+  <w:style w:customStyle="1" w:styleId="reference" w:type="paragraph">
     <w:name w:val="reference"/>
     <w:basedOn w:val="Normal"/>
     <w:qFormat/>
   </w:style>
-  <w:style w:type="paragraph" w:customStyle="1" w:styleId="equation">
+  <w:style w:customStyle="1" w:styleId="equation" w:type="paragraph">
     <w:name w:val="equation"/>
     <w:basedOn w:val="Normal"/>
     <w:next w:val="Normal"/>
     <w:qFormat/>
     <w:pPr>
-      <w:spacing w:before="120" w:after="120"/>
+      <w:spacing w:after="120" w:before="120"/>
       <w:jc w:val="center"/>
     </w:pPr>
   </w:style>
-  <w:style w:type="paragraph" w:customStyle="1" w:styleId="articlenote">
+  <w:style w:customStyle="1" w:styleId="articlenote" w:type="paragraph">
     <w:name w:val="articlenote"/>
     <w:basedOn w:val="Normal"/>
     <w:next w:val="Normal"/>
@@ -1936,7 +1678,7 @@
       <w:spacing w:line="240" w:lineRule="auto"/>
     </w:pPr>
   </w:style>
-  <w:style w:type="paragraph" w:customStyle="1" w:styleId="figlegend">
+  <w:style w:customStyle="1" w:styleId="figlegend" w:type="paragraph">
     <w:name w:val="figlegend"/>
     <w:basedOn w:val="Normal"/>
     <w:next w:val="Normal"/>
@@ -1945,7 +1687,7 @@
       <w:spacing w:before="120"/>
     </w:pPr>
   </w:style>
-  <w:style w:type="paragraph" w:customStyle="1" w:styleId="tablelegend">
+  <w:style w:customStyle="1" w:styleId="tablelegend" w:type="paragraph">
     <w:name w:val="tablelegend"/>
     <w:basedOn w:val="Normal"/>
     <w:next w:val="Normal"/>
@@ -1954,19 +1696,19 @@
       <w:spacing w:before="120"/>
     </w:pPr>
   </w:style>
-  <w:style w:type="paragraph" w:customStyle="1" w:styleId="url">
+  <w:style w:customStyle="1" w:styleId="url" w:type="paragraph">
     <w:name w:val="url"/>
     <w:basedOn w:val="email"/>
     <w:next w:val="Normal"/>
     <w:qFormat/>
   </w:style>
-  <w:style w:type="numbering" w:customStyle="1" w:styleId="WW8Num1">
+  <w:style w:customStyle="1" w:styleId="WW8Num1" w:type="numbering">
     <w:name w:val="WW8Num1"/>
   </w:style>
-  <w:style w:type="numbering" w:customStyle="1" w:styleId="WW8Num2">
+  <w:style w:customStyle="1" w:styleId="WW8Num2" w:type="numbering">
     <w:name w:val="WW8Num2"/>
   </w:style>
-  <w:style w:type="character" w:styleId="LineNumber">
+  <w:style w:styleId="LineNumber" w:type="character">
     <w:name w:val="line number"/>
     <w:basedOn w:val="DefaultParagraphFont"/>
     <w:uiPriority w:val="99"/>
@@ -1974,18 +1716,18 @@
     <w:unhideWhenUsed/>
     <w:rsid w:val="005E32E6"/>
   </w:style>
-  <w:style w:type="character" w:styleId="Hyperlink">
+  <w:style w:styleId="Hyperlink" w:type="character">
     <w:name w:val="Hyperlink"/>
     <w:basedOn w:val="DefaultParagraphFont"/>
     <w:uiPriority w:val="99"/>
     <w:unhideWhenUsed/>
     <w:rsid w:val="000A0769"/>
     <w:rPr>
-      <w:color w:val="0563C1" w:themeColor="hyperlink"/>
+      <w:color w:themeColor="hyperlink" w:val="0563C1"/>
       <w:u w:val="single"/>
     </w:rPr>
   </w:style>
-  <w:style w:type="character" w:styleId="UnresolvedMention">
+  <w:style w:styleId="UnresolvedMention" w:type="character">
     <w:name w:val="Unresolved Mention"/>
     <w:basedOn w:val="DefaultParagraphFont"/>
     <w:uiPriority w:val="99"/>
@@ -1994,10 +1736,10 @@
     <w:rsid w:val="000A0769"/>
     <w:rPr>
       <w:color w:val="605E5C"/>
-      <w:shd w:val="clear" w:color="auto" w:fill="E1DFDD"/>
-    </w:rPr>
-  </w:style>
-  <w:style w:type="paragraph" w:customStyle="1" w:styleId="correspondemail">
+      <w:shd w:color="auto" w:fill="E1DFDD" w:val="clear"/>
+    </w:rPr>
+  </w:style>
+  <w:style w:customStyle="1" w:styleId="correspondemail" w:type="paragraph">
     <w:name w:val="correspond_email"/>
     <w:basedOn w:val="email"/>
     <w:link w:val="correspondemailChar"/>
@@ -2008,81 +1750,81 @@
       <w:u w:val="single"/>
     </w:rPr>
   </w:style>
-  <w:style w:type="character" w:customStyle="1" w:styleId="emailChar">
+  <w:style w:customStyle="1" w:styleId="emailChar" w:type="character">
     <w:name w:val="email Char"/>
     <w:basedOn w:val="DefaultParagraphFont"/>
     <w:link w:val="email"/>
     <w:rsid w:val="000A0769"/>
     <w:rPr>
-      <w:rFonts w:ascii="Times New Roman" w:eastAsia="Times New Roman" w:hAnsi="Times New Roman" w:cs="Times New Roman"/>
+      <w:rFonts w:ascii="Times New Roman" w:cs="Times New Roman" w:eastAsia="Times New Roman" w:hAnsi="Times New Roman"/>
       <w:color w:val="00000A"/>
       <w:szCs w:val="20"/>
-      <w:lang w:val="en-US" w:bidi="ar-SA"/>
-    </w:rPr>
-  </w:style>
-  <w:style w:type="character" w:customStyle="1" w:styleId="correspondemailChar">
+      <w:lang w:bidi="ar-SA" w:val="en-US"/>
+    </w:rPr>
+  </w:style>
+  <w:style w:customStyle="1" w:styleId="correspondemailChar" w:type="character">
     <w:name w:val="correspond_email Char"/>
     <w:basedOn w:val="emailChar"/>
     <w:link w:val="correspondemail"/>
     <w:rsid w:val="000A0769"/>
     <w:rPr>
-      <w:rFonts w:ascii="Times New Roman" w:eastAsia="Times New Roman" w:hAnsi="Times New Roman" w:cs="Times New Roman"/>
+      <w:rFonts w:ascii="Times New Roman" w:cs="Times New Roman" w:eastAsia="Times New Roman" w:hAnsi="Times New Roman"/>
       <w:color w:val="0070C0"/>
       <w:szCs w:val="20"/>
       <w:u w:val="single"/>
-      <w:lang w:val="en-US" w:bidi="ar-SA"/>
-    </w:rPr>
-  </w:style>
-  <w:style w:type="character" w:customStyle="1" w:styleId="FooterChar">
+      <w:lang w:bidi="ar-SA" w:val="en-US"/>
+    </w:rPr>
+  </w:style>
+  <w:style w:customStyle="1" w:styleId="FooterChar" w:type="character">
     <w:name w:val="Footer Char"/>
     <w:basedOn w:val="DefaultParagraphFont"/>
     <w:link w:val="Footer"/>
     <w:uiPriority w:val="99"/>
     <w:rsid w:val="009820FA"/>
     <w:rPr>
-      <w:rFonts w:ascii="Times New Roman" w:eastAsia="Times New Roman" w:hAnsi="Times New Roman" w:cs="Times New Roman"/>
+      <w:rFonts w:ascii="Times New Roman" w:cs="Times New Roman" w:eastAsia="Times New Roman" w:hAnsi="Times New Roman"/>
       <w:color w:val="00000A"/>
       <w:sz w:val="24"/>
       <w:szCs w:val="20"/>
-      <w:lang w:val="en-US" w:bidi="ar-SA"/>
-    </w:rPr>
-  </w:style>
-  <w:style w:type="character" w:customStyle="1" w:styleId="Heading1Char">
+      <w:lang w:bidi="ar-SA" w:val="en-US"/>
+    </w:rPr>
+  </w:style>
+  <w:style w:customStyle="1" w:styleId="Heading1Char" w:type="character">
     <w:name w:val="Heading 1 Char"/>
     <w:basedOn w:val="DefaultParagraphFont"/>
     <w:link w:val="Heading1"/>
     <w:uiPriority w:val="9"/>
     <w:rsid w:val="001A0595"/>
     <w:rPr>
-      <w:rFonts w:ascii="Times New Roman" w:eastAsiaTheme="majorEastAsia" w:hAnsi="Times New Roman" w:cstheme="majorBidi"/>
+      <w:rFonts w:ascii="Times New Roman" w:cstheme="majorBidi" w:eastAsiaTheme="majorEastAsia" w:hAnsi="Times New Roman"/>
       <w:b/>
       <w:sz w:val="32"/>
       <w:szCs w:val="32"/>
-      <w:lang w:val="en-US" w:bidi="ar-SA"/>
-    </w:rPr>
-  </w:style>
-  <w:style w:type="character" w:customStyle="1" w:styleId="Heading2Char">
+      <w:lang w:bidi="ar-SA" w:val="en-US"/>
+    </w:rPr>
+  </w:style>
+  <w:style w:customStyle="1" w:styleId="Heading2Char" w:type="character">
     <w:name w:val="Heading 2 Char"/>
     <w:basedOn w:val="DefaultParagraphFont"/>
     <w:link w:val="Heading2"/>
     <w:uiPriority w:val="9"/>
     <w:rsid w:val="001A0595"/>
     <w:rPr>
-      <w:rFonts w:ascii="Times New Roman" w:eastAsiaTheme="majorEastAsia" w:hAnsi="Times New Roman" w:cs="Mangal"/>
+      <w:rFonts w:ascii="Times New Roman" w:cs="Mangal" w:eastAsiaTheme="majorEastAsia" w:hAnsi="Times New Roman"/>
       <w:b/>
       <w:sz w:val="26"/>
       <w:szCs w:val="23"/>
       <w:u w:val="single"/>
     </w:rPr>
   </w:style>
-  <w:style w:type="character" w:customStyle="1" w:styleId="name">
+  <w:style w:customStyle="1" w:styleId="name" w:type="character">
     <w:name w:val="name"/>
     <w:basedOn w:val="DefaultParagraphFont"/>
     <w:uiPriority w:val="1"/>
     <w:qFormat/>
     <w:rsid w:val="001F2417"/>
     <w:rPr>
-      <w:rFonts w:ascii="Times New Roman" w:hAnsi="Times New Roman" w:cs="Times New Roman"/>
+      <w:rFonts w:ascii="Times New Roman" w:cs="Times New Roman" w:hAnsi="Times New Roman"/>
       <w:sz w:val="22"/>
       <w:szCs w:val="22"/>
     </w:rPr>

</xml_diff>